<commit_message>
Fixed GPS monitoring condition on NGBD.
</commit_message>
<xml_diff>
--- a/resources/Saved/03TRD13906_Not Guilty Bond Dialog.docx
+++ b/resources/Saved/03TRD13906_Not Guilty Bond Dialog.docx
@@ -160,13 +160,23 @@
           <w:szCs w:val="20"/>
         </w:rPr>
       </w:pPr>
-      <w:r>
-        <w:rPr>
-          <w:rFonts w:ascii="Palatino Linotype" w:hAnsi="Palatino Linotype"/>
-          <w:sz w:val="20"/>
-          <w:szCs w:val="20"/>
-        </w:rPr>
-        <w:t>vs.</w:t>
+      <w:proofErr w:type="gramStart"/>
+      <w:r>
+        <w:rPr>
+          <w:rFonts w:ascii="Palatino Linotype" w:hAnsi="Palatino Linotype"/>
+          <w:sz w:val="20"/>
+          <w:szCs w:val="20"/>
+        </w:rPr>
+        <w:t>vs</w:t>
+      </w:r>
+      <w:proofErr w:type="gramEnd"/>
+      <w:r>
+        <w:rPr>
+          <w:rFonts w:ascii="Palatino Linotype" w:hAnsi="Palatino Linotype"/>
+          <w:sz w:val="20"/>
+          <w:szCs w:val="20"/>
+        </w:rPr>
+        <w:t>.</w:t>
       </w:r>
       <w:r>
         <w:rPr>
@@ -382,6 +392,7 @@
           <w:szCs w:val="20"/>
         </w:rPr>
       </w:pPr>
+      <w:proofErr w:type="gramStart"/>
       <w:r>
         <w:rPr>
           <w:rFonts w:ascii="Palatino Linotype" w:hAnsi="Palatino Linotype"/>
@@ -390,6 +401,7 @@
         </w:rPr>
         <w:t>Defendant.</w:t>
       </w:r>
+      <w:proofErr w:type="gramEnd"/>
       <w:r>
         <w:rPr>
           <w:rFonts w:ascii="Palatino Linotype" w:hAnsi="Palatino Linotype"/>
@@ -487,7 +499,7 @@
           <w:szCs w:val="20"/>
           <w:u w:val="single"/>
         </w:rPr>
-        <w:t>JUDGMENT ENTRY</w:t>
+        <w:t xml:space="preserve">JUDGMENT ENTRY</w:t>
       </w:r>
     </w:p>
     <w:p>
@@ -605,7 +617,7 @@
           <w:sz w:val="20"/>
           <w:szCs w:val="20"/>
         </w:rPr>
-        <w:t xml:space="preserve"> on December 17, 2021</w:t>
+        <w:t xml:space="preserve"> on December 18, 2021</w:t>
       </w:r>
       <w:r>
         <w:rPr>
@@ -1110,7 +1122,37 @@
           <w:sz w:val="20"/>
           <w:szCs w:val="20"/>
         </w:rPr>
-        <w:t xml:space="preserve"> the community.  In determining the type and amount of bail, the Court considered each of the enumerated factors in Crim. R. 46(C)</w:t>
+        <w:t xml:space="preserve"> the </w:t>
+      </w:r>
+      <w:proofErr w:type="gramStart"/>
+      <w:r>
+        <w:rPr>
+          <w:rFonts w:ascii="Palatino Linotype" w:hAnsi="Palatino Linotype"/>
+          <w:bCs/>
+          <w:sz w:val="20"/>
+          <w:szCs w:val="20"/>
+        </w:rPr>
+        <w:t>community</w:t>
+      </w:r>
+      <w:proofErr w:type="gramEnd"/>
+      <w:r>
+        <w:rPr>
+          <w:rFonts w:ascii="Palatino Linotype" w:hAnsi="Palatino Linotype"/>
+          <w:bCs/>
+          <w:sz w:val="20"/>
+          <w:szCs w:val="20"/>
+        </w:rPr>
+        <w:t>.  In determining the type and amount of bail, the Court considered each of the enumerated factors in Crim. R. 46(C</w:t>
+      </w:r>
+      <w:proofErr w:type="gramStart"/>
+      <w:r>
+        <w:rPr>
+          <w:rFonts w:ascii="Palatino Linotype" w:hAnsi="Palatino Linotype"/>
+          <w:bCs/>
+          <w:sz w:val="20"/>
+          <w:szCs w:val="20"/>
+        </w:rPr>
+        <w:t>)</w:t>
       </w:r>
       <w:r>
         <w:rPr>
@@ -1228,7 +1270,7 @@
           <w:sz w:val="20"/>
           <w:szCs w:val="20"/>
         </w:rPr>
-        <w:t>Non-Financial Conditions of Release:</w:t>
+        <w:t xml:space="preserve">Non-Financial Conditions of Release:</w:t>
       </w:r>
       <w:r>
         <w:rPr>
@@ -1286,7 +1328,7 @@
           <w:sz w:val="20"/>
           <w:szCs w:val="20"/>
         </w:rPr>
-        <w:t>.</w:t>
+        <w:t xml:space="preserve">.</w:t>
       </w:r>
       <w:r>
         <w:rPr>
@@ -1414,7 +1456,7 @@
           <w:sz w:val="20"/>
           <w:szCs w:val="20"/>
         </w:rPr>
-        <w:t>.</w:t>
+        <w:t xml:space="preserve">.</w:t>
       </w:r>
       <w:r>
         <w:rPr>
@@ -1469,18 +1511,38 @@
         </w:tabs>
         <w:jc w:val="both"/>
         <w:rPr>
+          <w:rFonts w:ascii="Palatino Linotype" w:hAnsi="Palatino Linotype"/>
+          <w:bCs/>
+          <w:sz w:val="20"/>
+          <w:szCs w:val="20"/>
+        </w:rPr>
+      </w:pPr>
+      <w:r>
+        <w:rPr>
           <w:bCs/>
           <w:sz w:val="22"/>
           <w:szCs w:val="22"/>
         </w:rPr>
-      </w:pPr>
-      <w:r>
-        <w:rPr>
-          <w:bCs/>
-          <w:sz w:val="22"/>
-          <w:szCs w:val="22"/>
-        </w:rPr>
-        <w:t>Defendant shall report to the Office of Community Control forthwith to determine a schedule for alcohol tests with the AB (Alcohol) Kisok.</w:t>
+        <w:t xml:space="preserve">Defendant shall report to the Specialized Docket Coordinator to complete screening for admission to </w:t>
+      </w:r>
+      <w:r>
+        <w:rPr>
+          <w:rFonts w:ascii="Palatino Linotype" w:hAnsi="Palatino Linotype"/>
+          <w:bCs/>
+          <w:sz w:val="20"/>
+          <w:szCs w:val="20"/>
+        </w:rPr>
+        <w:t xml:space="preserve">OVI Docket.</w:t>
+      </w:r>
+      <w:r>
+        <w:rPr>
+          <w:rFonts w:ascii="Palatino Linotype" w:hAnsi="Palatino Linotype"/>
+          <w:bCs/>
+          <w:color w:val="FF0000"/>
+          <w:sz w:val="20"/>
+          <w:szCs w:val="20"/>
+        </w:rPr>
+        <w:t xml:space="preserve"/>
       </w:r>
       <w:r>
         <w:rPr>
@@ -1517,164 +1579,6 @@
           <w:szCs w:val="20"/>
         </w:rPr>
       </w:pPr>
-      <w:r>
-        <w:rPr>
-          <w:rFonts w:ascii="Palatino Linotype" w:hAnsi="Palatino Linotype"/>
-          <w:bCs/>
-          <w:color w:val="FF0000"/>
-          <w:sz w:val="20"/>
-          <w:szCs w:val="20"/>
-        </w:rPr>
-        <w:t xml:space="preserve"/>
-      </w:r>
-      <w:r>
-        <w:rPr>
-          <w:rFonts w:ascii="Palatino Linotype" w:hAnsi="Palatino Linotype"/>
-          <w:bCs/>
-          <w:color w:val="FF0000"/>
-          <w:sz w:val="20"/>
-          <w:szCs w:val="20"/>
-        </w:rPr>
-        <w:t xml:space="preserve"/>
-      </w:r>
-    </w:p>
-    <w:p>
-      <w:pPr>
-        <w:tabs>
-          <w:tab w:val="center" w:pos="4680"/>
-        </w:tabs>
-        <w:jc w:val="both"/>
-        <w:rPr>
-          <w:rFonts w:ascii="Palatino Linotype" w:hAnsi="Palatino Linotype"/>
-          <w:b/>
-          <w:sz w:val="20"/>
-          <w:szCs w:val="20"/>
-          <w:u w:val="single"/>
-        </w:rPr>
-      </w:pPr>
-      <w:r>
-        <w:rPr>
-          <w:rFonts w:ascii="Palatino Linotype" w:hAnsi="Palatino Linotype"/>
-          <w:b/>
-          <w:sz w:val="20"/>
-          <w:szCs w:val="20"/>
-          <w:u w:val="single"/>
-        </w:rPr>
-        <w:t>Vehicle Seizure/Immobilization</w:t>
-      </w:r>
-    </w:p>
-    <w:p>
-      <w:pPr>
-        <w:tabs>
-          <w:tab w:val="center" w:pos="4680"/>
-        </w:tabs>
-        <w:jc w:val="both"/>
-        <w:rPr>
-          <w:rFonts w:ascii="Palatino Linotype" w:hAnsi="Palatino Linotype"/>
-          <w:bCs/>
-          <w:sz w:val="20"/>
-          <w:szCs w:val="20"/>
-        </w:rPr>
-      </w:pPr>
-      <w:r>
-        <w:rPr>
-          <w:rFonts w:ascii="Palatino Linotype" w:hAnsi="Palatino Linotype"/>
-          <w:bCs/>
-          <w:sz w:val="20"/>
-          <w:szCs w:val="20"/>
-        </w:rPr>
-        <w:t xml:space="preserve">A </w:t>
-      </w:r>
-      <w:r>
-        <w:rPr>
-          <w:rFonts w:ascii="Palatino Linotype" w:hAnsi="Palatino Linotype"/>
-          <w:bCs/>
-          <w:sz w:val="20"/>
-          <w:szCs w:val="20"/>
-        </w:rPr>
-        <w:t xml:space="preserve">EAF 1234, license plate </w:t>
-      </w:r>
-      <w:r>
-        <w:rPr>
-          <w:rFonts w:ascii="Palatino Linotype" w:hAnsi="Palatino Linotype"/>
-          <w:bCs/>
-          <w:sz w:val="20"/>
-          <w:szCs w:val="20"/>
-        </w:rPr>
-        <w:t>, was seized by law enforcement pursua</w:t>
-      </w:r>
-      <w:r>
-        <w:rPr>
-          <w:rFonts w:ascii="Palatino Linotype" w:hAnsi="Palatino Linotype"/>
-          <w:bCs/>
-          <w:sz w:val="20"/>
-          <w:szCs w:val="20"/>
-        </w:rPr>
-        <w:t>nt to R.C. 4511.195 or 4510.41.</w:t>
-      </w:r>
-      <w:r>
-        <w:rPr>
-          <w:rFonts w:ascii="Palatino Linotype" w:hAnsi="Palatino Linotype"/>
-          <w:bCs/>
-          <w:sz w:val="20"/>
-          <w:szCs w:val="20"/>
-        </w:rPr>
-        <w:t xml:space="preserve"> </w:t>
-      </w:r>
-      <w:r>
-        <w:rPr>
-          <w:rFonts w:ascii="Palatino Linotype" w:hAnsi="Palatino Linotype"/>
-          <w:sz w:val="20"/>
-          <w:szCs w:val="20"/>
-        </w:rPr>
-        <w:t xml:space="preserve">BRIAN</w:t>
-      </w:r>
-      <w:r>
-        <w:rPr>
-          <w:rFonts w:ascii="Palatino Linotype" w:hAnsi="Palatino Linotype"/>
-          <w:sz w:val="20"/>
-          <w:szCs w:val="20"/>
-        </w:rPr>
-        <w:t xml:space="preserve"> MATHENY</w:t>
-      </w:r>
-      <w:r>
-        <w:rPr>
-          <w:rFonts w:ascii="Palatino Linotype" w:hAnsi="Palatino Linotype"/>
-          <w:bCs/>
-          <w:sz w:val="20"/>
-          <w:szCs w:val="20"/>
-        </w:rPr>
-        <w:t xml:space="preserve"> </w:t>
-      </w:r>
-      <w:r>
-        <w:rPr>
-          <w:rFonts w:ascii="Palatino Linotype" w:hAnsi="Palatino Linotype"/>
-          <w:bCs/>
-          <w:sz w:val="20"/>
-          <w:szCs w:val="20"/>
-        </w:rPr>
-        <w:t xml:space="preserve">is the owner of the vehicle.  Owner is subject to tow and storage fees.  The law enforcement agency shall permit the owner/authorized agent to recover vehicle contents.</w:t>
-      </w:r>
-      <w:r>
-        <w:rPr>
-          <w:rFonts w:ascii="Palatino Linotype" w:hAnsi="Palatino Linotype"/>
-          <w:bCs/>
-          <w:color w:val="FF0000"/>
-          <w:sz w:val="20"/>
-          <w:szCs w:val="20"/>
-        </w:rPr>
-        <w:t xml:space="preserve"> </w:t>
-      </w:r>
-      <w:r>
-        <w:rPr>
-          <w:rFonts w:ascii="Palatino Linotype" w:hAnsi="Palatino Linotype"/>
-          <w:bCs/>
-          <w:color w:val="FF0000"/>
-          <w:sz w:val="20"/>
-          <w:szCs w:val="20"/>
-        </w:rPr>
-        <w:t xml:space="preserve"/>
-      </w:r>
       <w:r>
         <w:rPr>
           <w:rFonts w:ascii="Palatino Linotype" w:hAnsi="Palatino Linotype"/>
@@ -1863,7 +1767,7 @@
           <w:sz w:val="20"/>
           <w:szCs w:val="20"/>
         </w:rPr>
-        <w:t xml:space="preserve">Marianne</w:t>
+        <w:t xml:space="preserve">Kyle</w:t>
       </w:r>
       <w:r>
         <w:rPr>
@@ -1879,7 +1783,7 @@
           <w:sz w:val="20"/>
           <w:szCs w:val="20"/>
         </w:rPr>
-        <w:t xml:space="preserve">Hemmeter</w:t>
+        <w:t xml:space="preserve">Rohrer</w:t>
       </w:r>
     </w:p>
     <w:p>
@@ -1979,8 +1883,6 @@
         </w:rPr>
         <w:t xml:space="preserve"> on: </w:t>
       </w:r>
-      <w:bookmarkStart w:id="0" w:name="_GoBack"/>
-      <w:bookmarkEnd w:id="0"/>
       <w:r>
         <w:rPr>
           <w:rFonts w:ascii="Palatino Linotype" w:hAnsi="Palatino Linotype"/>
@@ -2088,7 +1990,7 @@
         <w:sz w:val="20"/>
         <w:szCs w:val="20"/>
       </w:rPr>
-      <w:t>Bond Judgment Entry</w:t>
+      <w:t xml:space="preserve">Bond Judgment Entry</w:t>
     </w:r>
     <w:r>
       <w:rPr>

</xml_diff>

<commit_message>
Refactored update_bond_condition in not guilty bond
</commit_message>
<xml_diff>
--- a/resources/Saved/03TRD13906_Not Guilty Bond Dialog.docx
+++ b/resources/Saved/03TRD13906_Not Guilty Bond Dialog.docx
@@ -464,6 +464,7 @@
         <w:jc w:val="center"/>
         <w:rPr>
           <w:rFonts w:ascii="Palatino Linotype" w:hAnsi="Palatino Linotype"/>
+          <w:bCs/>
           <w:sz w:val="20"/>
           <w:szCs w:val="20"/>
         </w:rPr>
@@ -477,7 +478,7 @@
           <w:szCs w:val="20"/>
           <w:u w:val="single"/>
         </w:rPr>
-        <w:t>NOT GUILTY PLEA</w:t>
+        <w:t>MAGISTRATE</w:t>
       </w:r>
       <w:r>
         <w:rPr>
@@ -488,7 +489,7 @@
           <w:szCs w:val="20"/>
           <w:u w:val="single"/>
         </w:rPr>
-        <w:t xml:space="preserve"> AND BOND </w:t>
+        <w:t>’S</w:t>
       </w:r>
       <w:r>
         <w:rPr>
@@ -499,7 +500,51 @@
           <w:szCs w:val="20"/>
           <w:u w:val="single"/>
         </w:rPr>
-        <w:t xml:space="preserve">JUDGMENT ENTRY</w:t>
+        <w:t xml:space="preserve"> </w:t>
+      </w:r>
+      <w:r>
+        <w:rPr>
+          <w:rFonts w:ascii="Palatino Linotype" w:hAnsi="Palatino Linotype"/>
+          <w:b/>
+          <w:bCs/>
+          <w:sz w:val="20"/>
+          <w:szCs w:val="20"/>
+          <w:u w:val="single"/>
+        </w:rPr>
+        <w:t>DECISION</w:t>
+      </w:r>
+      <w:r>
+        <w:rPr>
+          <w:rFonts w:ascii="Palatino Linotype" w:hAnsi="Palatino Linotype"/>
+          <w:b/>
+          <w:bCs/>
+          <w:sz w:val="20"/>
+          <w:szCs w:val="20"/>
+          <w:u w:val="single"/>
+        </w:rPr>
+        <w:t xml:space="preserve"> – </w:t>
+      </w:r>
+      <w:r>
+        <w:rPr>
+          <w:rFonts w:ascii="Palatino Linotype" w:hAnsi="Palatino Linotype"/>
+          <w:b/>
+          <w:bCs/>
+          <w:sz w:val="20"/>
+          <w:szCs w:val="20"/>
+          <w:u w:val="single"/>
+        </w:rPr>
+        <w:t xml:space="preserve">NOT GUILTY PLEA</w:t>
+      </w:r>
+      <w:r>
+        <w:rPr>
+          <w:rFonts w:ascii="Palatino Linotype" w:hAnsi="Palatino Linotype"/>
+          <w:b/>
+          <w:bCs/>
+          <w:sz w:val="20"/>
+          <w:szCs w:val="20"/>
+          <w:u w:val="single"/>
+        </w:rPr>
+        <w:t xml:space="preserve"> AND BOND ENTRY</w:t>
       </w:r>
     </w:p>
     <w:p>
@@ -617,7 +662,7 @@
           <w:sz w:val="20"/>
           <w:szCs w:val="20"/>
         </w:rPr>
-        <w:t xml:space="preserve"> on December 18, 2021</w:t>
+        <w:t xml:space="preserve"> on January 05, 2022</w:t>
       </w:r>
       <w:r>
         <w:rPr>
@@ -1488,6 +1533,45 @@
         </w:rPr>
         <w:t xml:space="preserve"/>
       </w:r>
+    </w:p>
+    <w:p>
+      <w:pPr>
+        <w:pStyle w:val="ListParagraph"/>
+        <w:numPr>
+          <w:ilvl w:val="0"/>
+          <w:numId w:val="6"/>
+        </w:numPr>
+        <w:tabs>
+          <w:tab w:val="center" w:pos="4680"/>
+        </w:tabs>
+        <w:jc w:val="both"/>
+        <w:rPr>
+          <w:rFonts w:ascii="Palatino Linotype" w:hAnsi="Palatino Linotype"/>
+          <w:b/>
+          <w:bCs/>
+          <w:color w:val="000000" w:themeColor="text1"/>
+          <w:sz w:val="20"/>
+          <w:szCs w:val="20"/>
+        </w:rPr>
+      </w:pPr>
+      <w:r>
+        <w:rPr>
+          <w:bCs/>
+          <w:sz w:val="22"/>
+          <w:szCs w:val="22"/>
+        </w:rPr>
+        <w:t xml:space="preserve">Defendant shall maintain sobriety while on bond, and shall not possess, consume, or purchase alcohol or drugs of abuse.</w:t>
+      </w:r>
+      <w:r>
+        <w:rPr>
+          <w:rFonts w:ascii="Palatino Linotype" w:hAnsi="Palatino Linotype"/>
+          <w:bCs/>
+          <w:color w:val="FF0000"/>
+          <w:sz w:val="20"/>
+          <w:szCs w:val="20"/>
+        </w:rPr>
+        <w:t xml:space="preserve"/>
+      </w:r>
       <w:r>
         <w:rPr>
           <w:rFonts w:ascii="Palatino Linotype" w:hAnsi="Palatino Linotype"/>
@@ -1511,48 +1595,18 @@
         </w:tabs>
         <w:jc w:val="both"/>
         <w:rPr>
-          <w:rFonts w:ascii="Palatino Linotype" w:hAnsi="Palatino Linotype"/>
-          <w:bCs/>
-          <w:sz w:val="20"/>
-          <w:szCs w:val="20"/>
-        </w:rPr>
-      </w:pPr>
-      <w:r>
-        <w:rPr>
           <w:bCs/>
           <w:sz w:val="22"/>
           <w:szCs w:val="22"/>
         </w:rPr>
-        <w:t xml:space="preserve">Defendant shall report to the Specialized Docket Coordinator to complete screening for admission to </w:t>
-      </w:r>
-      <w:r>
-        <w:rPr>
-          <w:rFonts w:ascii="Palatino Linotype" w:hAnsi="Palatino Linotype"/>
-          <w:bCs/>
-          <w:sz w:val="20"/>
-          <w:szCs w:val="20"/>
-        </w:rPr>
-        <w:t xml:space="preserve">OVI Docket.</w:t>
-      </w:r>
-      <w:r>
-        <w:rPr>
-          <w:rFonts w:ascii="Palatino Linotype" w:hAnsi="Palatino Linotype"/>
-          <w:bCs/>
-          <w:color w:val="FF0000"/>
-          <w:sz w:val="20"/>
-          <w:szCs w:val="20"/>
-        </w:rPr>
-        <w:t xml:space="preserve"/>
-      </w:r>
-      <w:r>
-        <w:rPr>
-          <w:rFonts w:ascii="Palatino Linotype" w:hAnsi="Palatino Linotype"/>
-          <w:bCs/>
-          <w:color w:val="FF0000"/>
-          <w:sz w:val="20"/>
-          <w:szCs w:val="20"/>
-        </w:rPr>
-        <w:t xml:space="preserve"/>
+      </w:pPr>
+      <w:r>
+        <w:rPr>
+          <w:bCs/>
+          <w:sz w:val="22"/>
+          <w:szCs w:val="22"/>
+        </w:rPr>
+        <w:t xml:space="preserve">Defendant shall forthwith report to the Office of Community Control to obtain an alcohol and drug assessment and comply with any treatment recommendations.</w:t>
       </w:r>
       <w:r>
         <w:rPr>
@@ -1567,18 +1621,93 @@
     </w:p>
     <w:p>
       <w:pPr>
+        <w:pStyle w:val="ListParagraph"/>
+        <w:numPr>
+          <w:ilvl w:val="0"/>
+          <w:numId w:val="4"/>
+        </w:numPr>
         <w:tabs>
           <w:tab w:val="center" w:pos="4680"/>
         </w:tabs>
         <w:jc w:val="both"/>
         <w:rPr>
+          <w:bCs/>
+          <w:sz w:val="22"/>
+          <w:szCs w:val="22"/>
+        </w:rPr>
+      </w:pPr>
+      <w:r>
+        <w:rPr>
+          <w:bCs/>
+          <w:sz w:val="22"/>
+          <w:szCs w:val="22"/>
+        </w:rPr>
+        <w:t xml:space="preserve">Defendant shall report to the Office of Community Control forthwith to determine a schedule for alcohol tests with the AB (Alcohol) </w:t>
+      </w:r>
+      <w:proofErr w:type="spellStart"/>
+      <w:r>
+        <w:rPr>
+          <w:bCs/>
+          <w:sz w:val="22"/>
+          <w:szCs w:val="22"/>
+        </w:rPr>
+        <w:t>Kisok</w:t>
+      </w:r>
+      <w:proofErr w:type="spellEnd"/>
+      <w:r>
+        <w:rPr>
+          <w:bCs/>
+          <w:sz w:val="22"/>
+          <w:szCs w:val="22"/>
+        </w:rPr>
+        <w:t xml:space="preserve">.</w:t>
+      </w:r>
+      <w:r>
+        <w:rPr>
           <w:rFonts w:ascii="Palatino Linotype" w:hAnsi="Palatino Linotype"/>
           <w:bCs/>
           <w:color w:val="FF0000"/>
           <w:sz w:val="20"/>
           <w:szCs w:val="20"/>
         </w:rPr>
-      </w:pPr>
+        <w:t xml:space="preserve"/>
+      </w:r>
+    </w:p>
+    <w:p>
+      <w:pPr>
+        <w:pStyle w:val="ListParagraph"/>
+        <w:numPr>
+          <w:ilvl w:val="0"/>
+          <w:numId w:val="4"/>
+        </w:numPr>
+        <w:tabs>
+          <w:tab w:val="center" w:pos="4680"/>
+        </w:tabs>
+        <w:jc w:val="both"/>
+        <w:rPr>
+          <w:rFonts w:ascii="Palatino Linotype" w:hAnsi="Palatino Linotype"/>
+          <w:bCs/>
+          <w:sz w:val="20"/>
+          <w:szCs w:val="20"/>
+        </w:rPr>
+      </w:pPr>
+      <w:r>
+        <w:rPr>
+          <w:bCs/>
+          <w:sz w:val="22"/>
+          <w:szCs w:val="22"/>
+        </w:rPr>
+        <w:t xml:space="preserve">Defendant shall report to the Specialized Docket Coordinator to complete screening for admission to </w:t>
+      </w:r>
+      <w:r>
+        <w:rPr>
+          <w:rFonts w:ascii="Palatino Linotype" w:hAnsi="Palatino Linotype"/>
+          <w:bCs/>
+          <w:sz w:val="20"/>
+          <w:szCs w:val="20"/>
+        </w:rPr>
+        <w:t xml:space="preserve">Mission (Veteran's) Court.</w:t>
+      </w:r>
       <w:r>
         <w:rPr>
           <w:rFonts w:ascii="Palatino Linotype" w:hAnsi="Palatino Linotype"/>
@@ -1589,6 +1718,179 @@
         </w:rPr>
         <w:t xml:space="preserve"/>
       </w:r>
+      <w:r>
+        <w:rPr>
+          <w:rFonts w:ascii="Palatino Linotype" w:hAnsi="Palatino Linotype"/>
+          <w:bCs/>
+          <w:color w:val="FF0000"/>
+          <w:sz w:val="20"/>
+          <w:szCs w:val="20"/>
+        </w:rPr>
+        <w:t xml:space="preserve"/>
+      </w:r>
+    </w:p>
+    <w:p>
+      <w:pPr>
+        <w:pStyle w:val="ListParagraph"/>
+        <w:numPr>
+          <w:ilvl w:val="0"/>
+          <w:numId w:val="4"/>
+        </w:numPr>
+        <w:tabs>
+          <w:tab w:val="center" w:pos="4680"/>
+        </w:tabs>
+        <w:jc w:val="both"/>
+        <w:rPr>
+          <w:rFonts w:ascii="Palatino Linotype" w:hAnsi="Palatino Linotype"/>
+          <w:bCs/>
+          <w:sz w:val="20"/>
+          <w:szCs w:val="20"/>
+        </w:rPr>
+      </w:pPr>
+      <w:r>
+        <w:rPr>
+          <w:bCs/>
+          <w:sz w:val="22"/>
+          <w:szCs w:val="22"/>
+        </w:rPr>
+        <w:t xml:space="preserve">Defendant shall report to the </w:t>
+      </w:r>
+      <w:r>
+        <w:rPr>
+          <w:bCs/>
+          <w:sz w:val="22"/>
+          <w:szCs w:val="22"/>
+        </w:rPr>
+        <w:t>Office of Community Control</w:t>
+      </w:r>
+      <w:r>
+        <w:rPr>
+          <w:bCs/>
+          <w:sz w:val="22"/>
+          <w:szCs w:val="22"/>
+        </w:rPr>
+        <w:t xml:space="preserve"> forthwith</w:t>
+      </w:r>
+      <w:r>
+        <w:rPr>
+          <w:bCs/>
+          <w:sz w:val="22"/>
+          <w:szCs w:val="22"/>
+        </w:rPr>
+        <w:t xml:space="preserve"> for</w:t>
+      </w:r>
+      <w:r>
+        <w:rPr>
+          <w:bCs/>
+          <w:sz w:val="22"/>
+          <w:szCs w:val="22"/>
+        </w:rPr>
+        <w:t xml:space="preserve"> the following monitoring:</w:t>
+      </w:r>
+      <w:r>
+        <w:rPr>
+          <w:bCs/>
+          <w:sz w:val="22"/>
+          <w:szCs w:val="22"/>
+        </w:rPr>
+        <w:t xml:space="preserve"> </w:t>
+      </w:r>
+      <w:r>
+        <w:rPr>
+          <w:rFonts w:ascii="Palatino Linotype" w:hAnsi="Palatino Linotype"/>
+          <w:bCs/>
+          <w:sz w:val="20"/>
+          <w:szCs w:val="20"/>
+        </w:rPr>
+        <w:t xml:space="preserve">SCRAM Only.</w:t>
+      </w:r>
+      <w:r>
+        <w:rPr>
+          <w:rFonts w:ascii="Palatino Linotype" w:hAnsi="Palatino Linotype"/>
+          <w:bCs/>
+          <w:color w:val="FF0000"/>
+          <w:sz w:val="20"/>
+          <w:szCs w:val="20"/>
+        </w:rPr>
+        <w:t xml:space="preserve"/>
+      </w:r>
+      <w:r>
+        <w:rPr>
+          <w:rFonts w:ascii="Palatino Linotype" w:hAnsi="Palatino Linotype"/>
+          <w:bCs/>
+          <w:color w:val="FF0000"/>
+          <w:sz w:val="20"/>
+          <w:szCs w:val="20"/>
+        </w:rPr>
+        <w:t xml:space="preserve"/>
+      </w:r>
+    </w:p>
+    <w:p>
+      <w:pPr>
+        <w:tabs>
+          <w:tab w:val="center" w:pos="4680"/>
+        </w:tabs>
+        <w:jc w:val="both"/>
+        <w:rPr>
+          <w:rFonts w:ascii="Palatino Linotype" w:hAnsi="Palatino Linotype"/>
+          <w:bCs/>
+          <w:color w:val="FF0000"/>
+          <w:sz w:val="20"/>
+          <w:szCs w:val="20"/>
+        </w:rPr>
+      </w:pPr>
+      <w:r>
+        <w:rPr>
+          <w:rFonts w:ascii="Palatino Linotype" w:hAnsi="Palatino Linotype"/>
+          <w:bCs/>
+          <w:color w:val="FF0000"/>
+          <w:sz w:val="20"/>
+          <w:szCs w:val="20"/>
+        </w:rPr>
+        <w:t xml:space="preserve"/>
+      </w:r>
+    </w:p>
+    <w:p>
+      <w:pPr>
+        <w:tabs>
+          <w:tab w:val="center" w:pos="4680"/>
+        </w:tabs>
+        <w:jc w:val="both"/>
+        <w:rPr>
+          <w:rFonts w:ascii="Palatino Linotype" w:hAnsi="Palatino Linotype"/>
+          <w:bCs/>
+          <w:color w:val="FF0000"/>
+          <w:sz w:val="20"/>
+          <w:szCs w:val="20"/>
+        </w:rPr>
+      </w:pPr>
+      <w:r>
+        <w:rPr>
+          <w:rFonts w:ascii="Palatino Linotype" w:hAnsi="Palatino Linotype"/>
+          <w:bCs/>
+          <w:color w:val="FF0000"/>
+          <w:sz w:val="20"/>
+          <w:szCs w:val="20"/>
+        </w:rPr>
+        <w:t xml:space="preserve"/>
+      </w:r>
+    </w:p>
+    <w:p>
+      <w:pPr>
+        <w:tabs>
+          <w:tab w:val="center" w:pos="4680"/>
+        </w:tabs>
+        <w:jc w:val="both"/>
+        <w:rPr>
+          <w:rFonts w:ascii="Palatino Linotype" w:hAnsi="Palatino Linotype"/>
+          <w:bCs/>
+          <w:color w:val="FF0000"/>
+          <w:sz w:val="20"/>
+          <w:szCs w:val="20"/>
+        </w:rPr>
+      </w:pPr>
+      <w:bookmarkStart w:id="0" w:name="_GoBack"/>
+      <w:bookmarkEnd w:id="0"/>
       <w:r>
         <w:rPr>
           <w:rFonts w:ascii="Palatino Linotype" w:hAnsi="Palatino Linotype"/>
@@ -1759,15 +2061,15 @@
           <w:sz w:val="20"/>
           <w:szCs w:val="20"/>
         </w:rPr>
-        <w:t xml:space="preserve">Judge </w:t>
-      </w:r>
-      <w:r>
-        <w:rPr>
-          <w:rFonts w:ascii="Palatino Linotype" w:hAnsi="Palatino Linotype"/>
-          <w:sz w:val="20"/>
-          <w:szCs w:val="20"/>
-        </w:rPr>
-        <w:t xml:space="preserve">Kyle</w:t>
+        <w:t xml:space="preserve">Magistrate </w:t>
+      </w:r>
+      <w:r>
+        <w:rPr>
+          <w:rFonts w:ascii="Palatino Linotype" w:hAnsi="Palatino Linotype"/>
+          <w:sz w:val="20"/>
+          <w:szCs w:val="20"/>
+        </w:rPr>
+        <w:t xml:space="preserve">Amanda</w:t>
       </w:r>
       <w:r>
         <w:rPr>
@@ -1783,7 +2085,7 @@
           <w:sz w:val="20"/>
           <w:szCs w:val="20"/>
         </w:rPr>
-        <w:t xml:space="preserve">Rohrer</w:t>
+        <w:t xml:space="preserve">Bunner</w:t>
       </w:r>
     </w:p>
     <w:p>
@@ -1824,6 +2126,108 @@
         <w:rPr>
           <w:rFonts w:ascii="Palatino Linotype" w:hAnsi="Palatino Linotype"/>
           <w:bCs/>
+          <w:color w:val="FF0000"/>
+          <w:sz w:val="20"/>
+          <w:szCs w:val="20"/>
+        </w:rPr>
+      </w:pPr>
+      <w:r>
+        <w:rPr>
+          <w:rFonts w:ascii="Palatino Linotype" w:hAnsi="Palatino Linotype"/>
+          <w:color w:val="FF0000"/>
+          <w:sz w:val="20"/>
+          <w:szCs w:val="20"/>
+        </w:rPr>
+        <w:t xml:space="preserve"/>
+      </w:r>
+    </w:p>
+    <w:p>
+      <w:pPr>
+        <w:tabs>
+          <w:tab w:val="center" w:pos="4680"/>
+        </w:tabs>
+        <w:jc w:val="both"/>
+        <w:rPr>
+          <w:rFonts w:ascii="Palatino Linotype" w:hAnsi="Palatino Linotype"/>
+          <w:b/>
+          <w:bCs/>
+          <w:i/>
+          <w:sz w:val="19"/>
+          <w:szCs w:val="19"/>
+        </w:rPr>
+      </w:pPr>
+      <w:r>
+        <w:rPr>
+          <w:rFonts w:ascii="Palatino Linotype" w:hAnsi="Palatino Linotype"/>
+          <w:b/>
+          <w:bCs/>
+          <w:i/>
+          <w:sz w:val="19"/>
+          <w:szCs w:val="19"/>
+        </w:rPr>
+        <w:t xml:space="preserve">Pursuant to Criminal Rule 19(D) and Traffic Rule 14, written objections to this magistrate’s decision must be filed within </w:t>
+      </w:r>
+      <w:r>
+        <w:rPr>
+          <w:rFonts w:ascii="Palatino Linotype" w:hAnsi="Palatino Linotype"/>
+          <w:b/>
+          <w:bCs/>
+          <w:i/>
+          <w:sz w:val="19"/>
+          <w:szCs w:val="19"/>
+        </w:rPr>
+        <w:t>14</w:t>
+      </w:r>
+      <w:r>
+        <w:rPr>
+          <w:rFonts w:ascii="Palatino Linotype" w:hAnsi="Palatino Linotype"/>
+          <w:b/>
+          <w:bCs/>
+          <w:i/>
+          <w:sz w:val="19"/>
+          <w:szCs w:val="19"/>
+        </w:rPr>
+        <w:t xml:space="preserve"> days of the filing of this decision. Any objections must state with specificity the grounds of the objections. </w:t>
+      </w:r>
+      <w:r>
+        <w:rPr>
+          <w:rFonts w:ascii="Palatino Linotype" w:hAnsi="Palatino Linotype"/>
+          <w:b/>
+          <w:bCs/>
+          <w:i/>
+          <w:sz w:val="19"/>
+          <w:szCs w:val="19"/>
+        </w:rPr>
+        <w:t xml:space="preserve">A party shall not assign as error on appeal the court’s adoption of this decision unless the party timely </w:t>
+      </w:r>
+      <w:r>
+        <w:rPr>
+          <w:rFonts w:ascii="Palatino Linotype" w:hAnsi="Palatino Linotype"/>
+          <w:b/>
+          <w:bCs/>
+          <w:i/>
+          <w:sz w:val="19"/>
+          <w:szCs w:val="19"/>
+        </w:rPr>
+        <w:t xml:space="preserve">files objections.</w:t>
+      </w:r>
+    </w:p>
+    <w:p>
+      <w:pPr>
+        <w:tabs>
+          <w:tab w:val="left" w:pos="-1080"/>
+          <w:tab w:val="left" w:pos="-720"/>
+          <w:tab w:val="left" w:pos="0"/>
+          <w:tab w:val="left" w:pos="720"/>
+          <w:tab w:val="left" w:pos="1440"/>
+          <w:tab w:val="left" w:pos="2160"/>
+          <w:tab w:val="left" w:pos="2880"/>
+          <w:tab w:val="left" w:pos="3600"/>
+          <w:tab w:val="left" w:pos="4320"/>
+          <w:tab w:val="left" w:pos="4680"/>
+        </w:tabs>
+        <w:rPr>
+          <w:rFonts w:ascii="Palatino Linotype" w:hAnsi="Palatino Linotype"/>
           <w:color w:val="FF0000"/>
           <w:sz w:val="20"/>
           <w:szCs w:val="20"/>
@@ -1974,23 +2378,44 @@
         <w:sz w:val="20"/>
         <w:szCs w:val="20"/>
       </w:rPr>
-      <w:t xml:space="preserve"/>
+      <w:t xml:space="preserve">Magistrate Decision</w:t>
     </w:r>
     <w:r>
       <w:rPr>
         <w:rFonts w:ascii="Palatino Linotype" w:hAnsi="Palatino Linotype"/>
+        <w:bCs/>
         <w:sz w:val="20"/>
         <w:szCs w:val="20"/>
       </w:rPr>
-      <w:t xml:space="preserve">Not Guilty </w:t>
+      <w:t xml:space="preserve"> – </w:t>
     </w:r>
     <w:r>
       <w:rPr>
         <w:rFonts w:ascii="Palatino Linotype" w:hAnsi="Palatino Linotype"/>
+        <w:bCs/>
         <w:sz w:val="20"/>
         <w:szCs w:val="20"/>
       </w:rPr>
-      <w:t xml:space="preserve">Bond Judgment Entry</w:t>
+      <w:t>Not Guilty</w:t>
+    </w:r>
+    <w:r>
+      <w:rPr>
+        <w:rFonts w:ascii="Palatino Linotype" w:hAnsi="Palatino Linotype"/>
+        <w:bCs/>
+        <w:sz w:val="20"/>
+        <w:szCs w:val="20"/>
+      </w:rPr>
+      <w:t xml:space="preserve"> Bond </w:t>
+    </w:r>
+    <w:proofErr w:type="gramStart"/>
+    <w:r>
+      <w:rPr>
+        <w:rFonts w:ascii="Palatino Linotype" w:hAnsi="Palatino Linotype"/>
+        <w:bCs/>
+        <w:sz w:val="20"/>
+        <w:szCs w:val="20"/>
+      </w:rPr>
+      <w:t>Entry</w:t>
     </w:r>
     <w:r>
       <w:rPr>

</xml_diff>

<commit_message>
Finished refactoring special bond conditions.
</commit_message>
<xml_diff>
--- a/resources/Saved/03TRD13906_Not Guilty Bond Dialog.docx
+++ b/resources/Saved/03TRD13906_Not Guilty Bond Dialog.docx
@@ -464,7 +464,6 @@
         <w:jc w:val="center"/>
         <w:rPr>
           <w:rFonts w:ascii="Palatino Linotype" w:hAnsi="Palatino Linotype"/>
-          <w:bCs/>
           <w:sz w:val="20"/>
           <w:szCs w:val="20"/>
         </w:rPr>
@@ -478,7 +477,7 @@
           <w:szCs w:val="20"/>
           <w:u w:val="single"/>
         </w:rPr>
-        <w:t>MAGISTRATE</w:t>
+        <w:t>NOT GUILTY PLEA</w:t>
       </w:r>
       <w:r>
         <w:rPr>
@@ -489,7 +488,7 @@
           <w:szCs w:val="20"/>
           <w:u w:val="single"/>
         </w:rPr>
-        <w:t>’S</w:t>
+        <w:t xml:space="preserve"> AND BOND </w:t>
       </w:r>
       <w:r>
         <w:rPr>
@@ -500,51 +499,7 @@
           <w:szCs w:val="20"/>
           <w:u w:val="single"/>
         </w:rPr>
-        <w:t xml:space="preserve"> </w:t>
-      </w:r>
-      <w:r>
-        <w:rPr>
-          <w:rFonts w:ascii="Palatino Linotype" w:hAnsi="Palatino Linotype"/>
-          <w:b/>
-          <w:bCs/>
-          <w:sz w:val="20"/>
-          <w:szCs w:val="20"/>
-          <w:u w:val="single"/>
-        </w:rPr>
-        <w:t>DECISION</w:t>
-      </w:r>
-      <w:r>
-        <w:rPr>
-          <w:rFonts w:ascii="Palatino Linotype" w:hAnsi="Palatino Linotype"/>
-          <w:b/>
-          <w:bCs/>
-          <w:sz w:val="20"/>
-          <w:szCs w:val="20"/>
-          <w:u w:val="single"/>
-        </w:rPr>
-        <w:t xml:space="preserve"> – </w:t>
-      </w:r>
-      <w:r>
-        <w:rPr>
-          <w:rFonts w:ascii="Palatino Linotype" w:hAnsi="Palatino Linotype"/>
-          <w:b/>
-          <w:bCs/>
-          <w:sz w:val="20"/>
-          <w:szCs w:val="20"/>
-          <w:u w:val="single"/>
-        </w:rPr>
-        <w:t xml:space="preserve">NOT GUILTY PLEA</w:t>
-      </w:r>
-      <w:r>
-        <w:rPr>
-          <w:rFonts w:ascii="Palatino Linotype" w:hAnsi="Palatino Linotype"/>
-          <w:b/>
-          <w:bCs/>
-          <w:sz w:val="20"/>
-          <w:szCs w:val="20"/>
-          <w:u w:val="single"/>
-        </w:rPr>
-        <w:t xml:space="preserve"> AND BOND ENTRY</w:t>
+        <w:t xml:space="preserve">JUDGMENT ENTRY</w:t>
       </w:r>
     </w:p>
     <w:p>
@@ -1213,6 +1168,35 @@
         <w:rPr>
           <w:rFonts w:ascii="Palatino Linotype" w:hAnsi="Palatino Linotype"/>
           <w:bCs/>
+          <w:color w:val="FF0000"/>
+          <w:sz w:val="20"/>
+          <w:szCs w:val="20"/>
+        </w:rPr>
+        <w:t xml:space="preserve"> </w:t>
+      </w:r>
+      <w:r>
+        <w:rPr>
+          <w:rFonts w:ascii="Palatino Linotype" w:hAnsi="Palatino Linotype"/>
+          <w:bCs/>
+          <w:sz w:val="20"/>
+          <w:szCs w:val="20"/>
+        </w:rPr>
+        <w:t xml:space="preserve">and R.C. 2919.251</w:t>
+      </w:r>
+      <w:r>
+        <w:rPr>
+          <w:rFonts w:ascii="Palatino Linotype" w:hAnsi="Palatino Linotype"/>
+          <w:bCs/>
+          <w:color w:val="FF0000"/>
+          <w:sz w:val="20"/>
+          <w:szCs w:val="20"/>
+        </w:rPr>
+        <w:t xml:space="preserve"/>
+      </w:r>
+      <w:r>
+        <w:rPr>
+          <w:rFonts w:ascii="Palatino Linotype" w:hAnsi="Palatino Linotype"/>
+          <w:bCs/>
           <w:sz w:val="20"/>
           <w:szCs w:val="20"/>
         </w:rPr>
@@ -1255,7 +1239,7 @@
           <w:sz w:val="20"/>
           <w:szCs w:val="20"/>
         </w:rPr>
-        <w:t xml:space="preserve">Recognizance (OR) Bond</w:t>
+        <w:t xml:space="preserve">10% Deposit, Cash or Surety Bond</w:t>
       </w:r>
       <w:r>
         <w:rPr>
@@ -1297,6 +1281,173 @@
           <w:szCs w:val="20"/>
         </w:rPr>
       </w:pPr>
+      <w:r>
+        <w:rPr>
+          <w:rFonts w:ascii="Palatino Linotype" w:hAnsi="Palatino Linotype"/>
+          <w:bCs/>
+          <w:color w:val="FF0000"/>
+          <w:sz w:val="20"/>
+          <w:szCs w:val="20"/>
+        </w:rPr>
+        <w:t xml:space="preserve"/>
+      </w:r>
+      <w:r>
+        <w:rPr>
+          <w:rFonts w:ascii="Palatino Linotype" w:hAnsi="Palatino Linotype"/>
+          <w:b/>
+          <w:bCs/>
+          <w:sz w:val="20"/>
+          <w:szCs w:val="20"/>
+        </w:rPr>
+        <w:t>Financial Conditions of Release:</w:t>
+      </w:r>
+    </w:p>
+    <w:p>
+      <w:pPr>
+        <w:tabs>
+          <w:tab w:val="center" w:pos="4680"/>
+        </w:tabs>
+        <w:jc w:val="both"/>
+        <w:rPr>
+          <w:rFonts w:ascii="Palatino Linotype" w:hAnsi="Palatino Linotype"/>
+          <w:bCs/>
+          <w:sz w:val="20"/>
+          <w:szCs w:val="20"/>
+        </w:rPr>
+      </w:pPr>
+      <w:r>
+        <w:rPr>
+          <w:rFonts w:ascii="Palatino Linotype" w:hAnsi="Palatino Linotype"/>
+          <w:b/>
+          <w:bCs/>
+          <w:sz w:val="20"/>
+          <w:szCs w:val="20"/>
+        </w:rPr>
+        <w:t xml:space="preserve">     </w:t>
+      </w:r>
+      <w:r>
+        <w:rPr>
+          <w:rFonts w:ascii="Palatino Linotype" w:hAnsi="Palatino Linotype"/>
+          <w:bCs/>
+          <w:sz w:val="20"/>
+          <w:szCs w:val="20"/>
+        </w:rPr>
+        <w:t xml:space="preserve">The Court finds that the following financial condition(s) are related to Defendant’s risk of non-appearance, the seriousness of the offense, and/or the previous criminal record of the Defendant.</w:t>
+      </w:r>
+    </w:p>
+    <w:p>
+      <w:pPr>
+        <w:pStyle w:val="ListParagraph"/>
+        <w:numPr>
+          <w:ilvl w:val="0"/>
+          <w:numId w:val="7"/>
+        </w:numPr>
+        <w:tabs>
+          <w:tab w:val="center" w:pos="4680"/>
+        </w:tabs>
+        <w:jc w:val="both"/>
+        <w:rPr>
+          <w:rFonts w:ascii="Palatino Linotype" w:hAnsi="Palatino Linotype"/>
+          <w:b/>
+          <w:bCs/>
+          <w:sz w:val="20"/>
+          <w:szCs w:val="20"/>
+        </w:rPr>
+      </w:pPr>
+      <w:r>
+        <w:rPr>
+          <w:rFonts w:ascii="Palatino Linotype" w:hAnsi="Palatino Linotype"/>
+          <w:bCs/>
+          <w:sz w:val="20"/>
+          <w:szCs w:val="20"/>
+          <w:u w:val="single"/>
+        </w:rPr>
+        <w:t xml:space="preserve">Defendant shall post a $2,500</w:t>
+      </w:r>
+      <w:r>
+        <w:rPr>
+          <w:rFonts w:ascii="Palatino Linotype" w:hAnsi="Palatino Linotype"/>
+          <w:bCs/>
+          <w:sz w:val="20"/>
+          <w:szCs w:val="20"/>
+          <w:u w:val="single"/>
+        </w:rPr>
+        <w:t xml:space="preserve"> bond secured by</w:t>
+      </w:r>
+      <w:r>
+        <w:rPr>
+          <w:rFonts w:ascii="Palatino Linotype" w:hAnsi="Palatino Linotype"/>
+          <w:bCs/>
+          <w:sz w:val="20"/>
+          <w:szCs w:val="20"/>
+          <w:u w:val="single"/>
+        </w:rPr>
+        <w:t xml:space="preserve"> </w:t>
+      </w:r>
+      <w:r>
+        <w:rPr>
+          <w:rFonts w:ascii="Palatino Linotype" w:hAnsi="Palatino Linotype"/>
+          <w:bCs/>
+          <w:color w:val="FF0000"/>
+          <w:sz w:val="20"/>
+          <w:szCs w:val="20"/>
+          <w:u w:val="single"/>
+        </w:rPr>
+        <w:t xml:space="preserve"/>
+      </w:r>
+      <w:r>
+        <w:rPr>
+          <w:rFonts w:ascii="Palatino Linotype" w:hAnsi="Palatino Linotype"/>
+          <w:bCs/>
+          <w:sz w:val="20"/>
+          <w:szCs w:val="20"/>
+          <w:u w:val="single"/>
+        </w:rPr>
+        <w:t xml:space="preserve">10% deposit,</w:t>
+      </w:r>
+      <w:r>
+        <w:rPr>
+          <w:rFonts w:ascii="Palatino Linotype" w:hAnsi="Palatino Linotype"/>
+          <w:bCs/>
+          <w:color w:val="FF0000"/>
+          <w:sz w:val="20"/>
+          <w:szCs w:val="20"/>
+          <w:u w:val="single"/>
+        </w:rPr>
+        <w:t xml:space="preserve"/>
+      </w:r>
+      <w:r>
+        <w:rPr>
+          <w:rFonts w:ascii="Palatino Linotype" w:hAnsi="Palatino Linotype"/>
+          <w:bCs/>
+          <w:sz w:val="20"/>
+          <w:szCs w:val="20"/>
+          <w:u w:val="single"/>
+        </w:rPr>
+        <w:t xml:space="preserve"> cash, or surety</w:t>
+      </w:r>
+      <w:r>
+        <w:rPr>
+          <w:rFonts w:ascii="Palatino Linotype" w:hAnsi="Palatino Linotype"/>
+          <w:bCs/>
+          <w:sz w:val="20"/>
+          <w:szCs w:val="20"/>
+        </w:rPr>
+        <w:t>.</w:t>
+      </w:r>
+      <w:r>
+        <w:rPr>
+          <w:rFonts w:ascii="Palatino Linotype" w:hAnsi="Palatino Linotype"/>
+          <w:bCs/>
+          <w:sz w:val="20"/>
+          <w:szCs w:val="20"/>
+        </w:rPr>
+        <w:t xml:space="preserve"/>
+        <w:br/>
+        <w:t xml:space="preserve"/>
+        <w:br/>
+        <w:t xml:space="preserve"/>
+      </w:r>
       <w:r>
         <w:rPr>
           <w:rFonts w:ascii="Palatino Linotype" w:hAnsi="Palatino Linotype"/>
@@ -1362,28 +1513,8 @@
           <w:bCs/>
           <w:sz w:val="20"/>
           <w:szCs w:val="20"/>
-          <w:u w:val="single"/>
-        </w:rPr>
-        <w:t>The defendant shall execute a personal recognizance bond</w:t>
-      </w:r>
-      <w:r>
-        <w:rPr>
-          <w:rFonts w:ascii="Palatino Linotype" w:hAnsi="Palatino Linotype"/>
-          <w:bCs/>
-          <w:sz w:val="20"/>
-          <w:szCs w:val="20"/>
-        </w:rPr>
-        <w:t xml:space="preserve">.</w:t>
-      </w:r>
-      <w:r>
-        <w:rPr>
-          <w:rFonts w:ascii="Palatino Linotype" w:hAnsi="Palatino Linotype"/>
-          <w:bCs/>
-          <w:color w:val="FF0000"/>
-          <w:sz w:val="20"/>
-          <w:szCs w:val="20"/>
-        </w:rPr>
-        <w:t xml:space="preserve"/>
+        </w:rPr>
+        <w:t>Defendant shall behave lawfully, comply with any protection orders and/or other orders of this Court, and shall maintain contact and cooperation with counsel of record.</w:t>
       </w:r>
     </w:p>
     <w:p>
@@ -1401,18 +1532,39 @@
           <w:rFonts w:ascii="Palatino Linotype" w:hAnsi="Palatino Linotype"/>
           <w:b/>
           <w:bCs/>
-          <w:sz w:val="20"/>
-          <w:szCs w:val="20"/>
-        </w:rPr>
-      </w:pPr>
-      <w:r>
-        <w:rPr>
-          <w:rFonts w:ascii="Palatino Linotype" w:hAnsi="Palatino Linotype"/>
-          <w:bCs/>
-          <w:sz w:val="20"/>
-          <w:szCs w:val="20"/>
-        </w:rPr>
-        <w:t>Defendant shall behave lawfully, comply with any protection orders and/or other orders of this Court, and shall maintain contact and cooperation with counsel of record.</w:t>
+          <w:color w:val="000000" w:themeColor="text1"/>
+          <w:sz w:val="20"/>
+          <w:szCs w:val="20"/>
+        </w:rPr>
+      </w:pPr>
+      <w:r>
+        <w:rPr>
+          <w:rFonts w:ascii="Palatino Linotype" w:hAnsi="Palatino Linotype"/>
+          <w:bCs/>
+          <w:sz w:val="20"/>
+          <w:szCs w:val="20"/>
+        </w:rPr>
+        <w:t xml:space="preserve">Defendant shall provide written notice to the Office of Community Control at least 10 days prior to </w:t>
+      </w:r>
+      <w:r>
+        <w:rPr>
+          <w:rFonts w:ascii="Palatino Linotype" w:hAnsi="Palatino Linotype"/>
+          <w:bCs/>
+          <w:sz w:val="20"/>
+          <w:szCs w:val="20"/>
+        </w:rPr>
+        <w:lastRenderedPageBreak/>
+        <w:t>leaving Ohio.</w:t>
+      </w:r>
+      <w:r>
+        <w:rPr>
+          <w:rFonts w:ascii="Palatino Linotype" w:hAnsi="Palatino Linotype"/>
+          <w:bCs/>
+          <w:color w:val="FF0000"/>
+          <w:sz w:val="20"/>
+          <w:szCs w:val="20"/>
+        </w:rPr>
+        <w:t xml:space="preserve"> </w:t>
       </w:r>
     </w:p>
     <w:p>
@@ -1442,17 +1594,16 @@
           <w:sz w:val="20"/>
           <w:szCs w:val="20"/>
         </w:rPr>
-        <w:t xml:space="preserve">Defendant shall provide written notice to the Office of Community Control at least 10 days prior to </w:t>
-      </w:r>
-      <w:r>
-        <w:rPr>
-          <w:rFonts w:ascii="Palatino Linotype" w:hAnsi="Palatino Linotype"/>
-          <w:bCs/>
-          <w:sz w:val="20"/>
-          <w:szCs w:val="20"/>
-        </w:rPr>
-        <w:lastRenderedPageBreak/>
-        <w:t>leaving Ohio.</w:t>
+        <w:t>Defendant shall provide written notice to the Clerk of Court at least 10 days prior to any change of address</w:t>
+      </w:r>
+      <w:r>
+        <w:rPr>
+          <w:rFonts w:ascii="Palatino Linotype" w:hAnsi="Palatino Linotype"/>
+          <w:bCs/>
+          <w:sz w:val="20"/>
+          <w:szCs w:val="20"/>
+        </w:rPr>
+        <w:t xml:space="preserve">.</w:t>
       </w:r>
       <w:r>
         <w:rPr>
@@ -1462,7 +1613,7 @@
           <w:sz w:val="20"/>
           <w:szCs w:val="20"/>
         </w:rPr>
-        <w:t xml:space="preserve"> </w:t>
+        <w:t xml:space="preserve"/>
       </w:r>
     </w:p>
     <w:p>
@@ -1477,49 +1628,51 @@
         </w:tabs>
         <w:jc w:val="both"/>
         <w:rPr>
-          <w:rFonts w:ascii="Palatino Linotype" w:hAnsi="Palatino Linotype"/>
+          <w:bCs/>
+          <w:sz w:val="22"/>
+          <w:szCs w:val="22"/>
+        </w:rPr>
+      </w:pPr>
+      <w:r>
+        <w:rPr>
+          <w:bCs/>
+          <w:sz w:val="22"/>
+          <w:szCs w:val="22"/>
+        </w:rPr>
+        <w:t>Defendant shall have no contact with</w:t>
+      </w:r>
+      <w:r>
+        <w:rPr>
+          <w:bCs/>
+          <w:sz w:val="22"/>
+          <w:szCs w:val="22"/>
+        </w:rPr>
+        <w:t xml:space="preserve"> </w:t>
+      </w:r>
+      <w:r>
+        <w:rPr>
           <w:b/>
           <w:bCs/>
-          <w:color w:val="000000" w:themeColor="text1"/>
-          <w:sz w:val="20"/>
-          <w:szCs w:val="20"/>
-        </w:rPr>
-      </w:pPr>
-      <w:r>
-        <w:rPr>
-          <w:rFonts w:ascii="Palatino Linotype" w:hAnsi="Palatino Linotype"/>
-          <w:bCs/>
-          <w:sz w:val="20"/>
-          <w:szCs w:val="20"/>
-        </w:rPr>
-        <w:t>Defendant shall provide written notice to the Clerk of Court at least 10 days prior to any change of address</w:t>
-      </w:r>
-      <w:r>
-        <w:rPr>
-          <w:rFonts w:ascii="Palatino Linotype" w:hAnsi="Palatino Linotype"/>
-          <w:bCs/>
-          <w:sz w:val="20"/>
-          <w:szCs w:val="20"/>
-        </w:rPr>
-        <w:t xml:space="preserve">.</w:t>
-      </w:r>
-      <w:r>
-        <w:rPr>
-          <w:rFonts w:ascii="Palatino Linotype" w:hAnsi="Palatino Linotype"/>
+          <w:sz w:val="22"/>
+          <w:szCs w:val="22"/>
+          <w:u w:val="single"/>
+        </w:rPr>
+        <w:t xml:space="preserve">Hutner Kudela</w:t>
+      </w:r>
+      <w:r>
+        <w:rPr>
+          <w:bCs/>
+          <w:sz w:val="22"/>
+          <w:szCs w:val="22"/>
+        </w:rPr>
+        <w:t xml:space="preserve">. Contact includes, but is not limited to, landline, cordless, cellular or digital telephone; text; instant messaging; fax; e-mail; voicemail; delivery service; social media; blogging; writings; electronic communications; posting a message; or communications by any other means directly or through another person.</w:t>
+      </w:r>
+      <w:r>
+        <w:rPr>
           <w:bCs/>
           <w:color w:val="FF0000"/>
-          <w:sz w:val="20"/>
-          <w:szCs w:val="20"/>
-        </w:rPr>
-        <w:t xml:space="preserve"/>
-      </w:r>
-      <w:r>
-        <w:rPr>
-          <w:rFonts w:ascii="Palatino Linotype" w:hAnsi="Palatino Linotype"/>
-          <w:bCs/>
-          <w:color w:val="FF0000"/>
-          <w:sz w:val="20"/>
-          <w:szCs w:val="20"/>
+          <w:sz w:val="22"/>
+          <w:szCs w:val="22"/>
         </w:rPr>
         <w:t xml:space="preserve"/>
       </w:r>
@@ -1546,6 +1699,239 @@
         </w:tabs>
         <w:jc w:val="both"/>
         <w:rPr>
+          <w:bCs/>
+          <w:sz w:val="22"/>
+          <w:szCs w:val="22"/>
+        </w:rPr>
+      </w:pPr>
+      <w:r>
+        <w:rPr>
+          <w:bCs/>
+          <w:sz w:val="22"/>
+          <w:szCs w:val="22"/>
+        </w:rPr>
+        <w:t>Defendant shall immediately vacate and permit exclusive possession of the residence located at</w:t>
+      </w:r>
+      <w:r>
+        <w:rPr>
+          <w:bCs/>
+          <w:sz w:val="22"/>
+          <w:szCs w:val="22"/>
+        </w:rPr>
+        <w:t xml:space="preserve"> </w:t>
+      </w:r>
+      <w:r>
+        <w:rPr>
+          <w:b/>
+          <w:bCs/>
+          <w:sz w:val="22"/>
+          <w:szCs w:val="22"/>
+          <w:u w:val="single"/>
+        </w:rPr>
+        <w:t xml:space="preserve">1773 Little Bear Loop</w:t>
+      </w:r>
+      <w:r>
+        <w:rPr>
+          <w:bCs/>
+          <w:sz w:val="22"/>
+          <w:szCs w:val="22"/>
+        </w:rPr>
+        <w:t xml:space="preserve"> </w:t>
+      </w:r>
+      <w:r>
+        <w:rPr>
+          <w:bCs/>
+          <w:sz w:val="22"/>
+          <w:szCs w:val="22"/>
+        </w:rPr>
+        <w:t xml:space="preserve">to</w:t>
+      </w:r>
+      <w:r>
+        <w:rPr>
+          <w:bCs/>
+          <w:sz w:val="22"/>
+          <w:szCs w:val="22"/>
+        </w:rPr>
+        <w:t xml:space="preserve"> </w:t>
+      </w:r>
+      <w:r>
+        <w:rPr>
+          <w:b/>
+          <w:bCs/>
+          <w:sz w:val="22"/>
+          <w:szCs w:val="22"/>
+          <w:u w:val="single"/>
+        </w:rPr>
+        <w:t xml:space="preserve">Katherine Kudela</w:t>
+      </w:r>
+      <w:r>
+        <w:rPr>
+          <w:bCs/>
+          <w:sz w:val="22"/>
+          <w:szCs w:val="22"/>
+        </w:rPr>
+        <w:t xml:space="preserve">. </w:t>
+      </w:r>
+      <w:r>
+        <w:rPr>
+          <w:bCs/>
+          <w:sz w:val="22"/>
+          <w:szCs w:val="22"/>
+        </w:rPr>
+        <w:t xml:space="preserve">Defendant shall not interfere with the named person’s right to occupy the residence including, but not limited to cancelling utilities or insurance or interrupting telecommunications (e.g. telephone, internet, or cable) service, mail delivery, or the delivery of any other documents or items.  </w:t>
+      </w:r>
+    </w:p>
+    <w:p>
+      <w:pPr>
+        <w:pStyle w:val="ListParagraph"/>
+        <w:numPr>
+          <w:ilvl w:val="0"/>
+          <w:numId w:val="6"/>
+        </w:numPr>
+        <w:tabs>
+          <w:tab w:val="center" w:pos="4680"/>
+        </w:tabs>
+        <w:jc w:val="both"/>
+        <w:rPr>
+          <w:bCs/>
+          <w:sz w:val="22"/>
+          <w:szCs w:val="22"/>
+        </w:rPr>
+      </w:pPr>
+      <w:r>
+        <w:rPr>
+          <w:bCs/>
+          <w:sz w:val="22"/>
+          <w:szCs w:val="22"/>
+        </w:rPr>
+        <w:t xml:space="preserve">Defendant shall surrender all keys and garage door openers to the above residence within 24 hours of service of this Order to the arresting agency.</w:t>
+      </w:r>
+      <w:r>
+        <w:rPr>
+          <w:bCs/>
+          <w:color w:val="FF0000"/>
+          <w:sz w:val="22"/>
+          <w:szCs w:val="22"/>
+        </w:rPr>
+        <w:t xml:space="preserve"/>
+      </w:r>
+      <w:r>
+        <w:rPr>
+          <w:bCs/>
+          <w:sz w:val="22"/>
+          <w:szCs w:val="22"/>
+        </w:rPr>
+        <w:t xml:space="preserve">  </w:t>
+      </w:r>
+    </w:p>
+    <w:p>
+      <w:pPr>
+        <w:pStyle w:val="ListParagraph"/>
+        <w:numPr>
+          <w:ilvl w:val="0"/>
+          <w:numId w:val="6"/>
+        </w:numPr>
+        <w:tabs>
+          <w:tab w:val="center" w:pos="4680"/>
+        </w:tabs>
+        <w:jc w:val="both"/>
+        <w:rPr>
+          <w:bCs/>
+          <w:sz w:val="22"/>
+          <w:szCs w:val="22"/>
+        </w:rPr>
+      </w:pPr>
+      <w:r>
+        <w:rPr>
+          <w:bCs/>
+          <w:sz w:val="22"/>
+          <w:szCs w:val="22"/>
+        </w:rPr>
+        <w:t xml:space="preserve">Defendant shall turn over all deadly weapons, including firearms, and ammunition to the arresting agency no later than </w:t>
+      </w:r>
+      <w:r>
+        <w:rPr>
+          <w:b/>
+          <w:bCs/>
+          <w:sz w:val="22"/>
+          <w:szCs w:val="22"/>
+          <w:u w:val="single"/>
+        </w:rPr>
+        <w:t xml:space="preserve">January 12, 2022</w:t>
+      </w:r>
+      <w:r>
+        <w:rPr>
+          <w:bCs/>
+          <w:sz w:val="22"/>
+          <w:szCs w:val="22"/>
+        </w:rPr>
+        <w:t>.</w:t>
+      </w:r>
+      <w:r>
+        <w:rPr>
+          <w:bCs/>
+          <w:sz w:val="22"/>
+          <w:szCs w:val="22"/>
+        </w:rPr>
+        <w:t xml:space="preserve"> </w:t>
+      </w:r>
+      <w:r>
+        <w:rPr>
+          <w:bCs/>
+          <w:sz w:val="22"/>
+          <w:szCs w:val="22"/>
+        </w:rPr>
+        <w:t xml:space="preserve">Any deadly weapons, including firearms, and ammunition accepted by the arresting agency shall be held in protective custody for the duration of this </w:t>
+      </w:r>
+      <w:r>
+        <w:rPr>
+          <w:bCs/>
+          <w:sz w:val="22"/>
+          <w:szCs w:val="22"/>
+        </w:rPr>
+        <w:t xml:space="preserve">Order.</w:t>
+      </w:r>
+      <w:r>
+        <w:rPr>
+          <w:bCs/>
+          <w:color w:val="FF0000"/>
+          <w:sz w:val="22"/>
+          <w:szCs w:val="22"/>
+        </w:rPr>
+        <w:t xml:space="preserve"/>
+      </w:r>
+      <w:r>
+        <w:rPr>
+          <w:bCs/>
+          <w:color w:val="FF0000"/>
+          <w:sz w:val="22"/>
+          <w:szCs w:val="22"/>
+        </w:rPr>
+        <w:t xml:space="preserve"/>
+      </w:r>
+      <w:r>
+        <w:rPr>
+          <w:rFonts w:ascii="Palatino Linotype" w:hAnsi="Palatino Linotype"/>
+          <w:bCs/>
+          <w:color w:val="FF0000"/>
+          <w:sz w:val="20"/>
+          <w:szCs w:val="20"/>
+        </w:rPr>
+        <w:t xml:space="preserve"/>
+      </w:r>
+    </w:p>
+    <w:p>
+      <w:pPr>
+        <w:pStyle w:val="ListParagraph"/>
+        <w:numPr>
+          <w:ilvl w:val="0"/>
+          <w:numId w:val="6"/>
+        </w:numPr>
+        <w:tabs>
+          <w:tab w:val="center" w:pos="4680"/>
+        </w:tabs>
+        <w:jc w:val="both"/>
+        <w:rPr>
           <w:rFonts w:ascii="Palatino Linotype" w:hAnsi="Palatino Linotype"/>
           <w:b/>
           <w:bCs/>
@@ -1706,7 +2092,7 @@
           <w:sz w:val="20"/>
           <w:szCs w:val="20"/>
         </w:rPr>
-        <w:t xml:space="preserve">Mission (Veteran's) Court.</w:t>
+        <w:t xml:space="preserve">OVI Docket.</w:t>
       </w:r>
       <w:r>
         <w:rPr>
@@ -1802,7 +2188,7 @@
           <w:sz w:val="20"/>
           <w:szCs w:val="20"/>
         </w:rPr>
-        <w:t xml:space="preserve">SCRAM Only.</w:t>
+        <w:t xml:space="preserve">GPS Only.</w:t>
       </w:r>
       <w:r>
         <w:rPr>
@@ -1827,25 +2213,61 @@
     </w:p>
     <w:p>
       <w:pPr>
+        <w:pStyle w:val="ListParagraph"/>
+        <w:numPr>
+          <w:ilvl w:val="0"/>
+          <w:numId w:val="4"/>
+        </w:numPr>
         <w:tabs>
           <w:tab w:val="center" w:pos="4680"/>
         </w:tabs>
         <w:jc w:val="both"/>
         <w:rPr>
-          <w:rFonts w:ascii="Palatino Linotype" w:hAnsi="Palatino Linotype"/>
+          <w:bCs/>
+          <w:sz w:val="22"/>
+          <w:szCs w:val="22"/>
+        </w:rPr>
+      </w:pPr>
+      <w:r>
+        <w:rPr>
+          <w:bCs/>
+          <w:sz w:val="22"/>
+          <w:szCs w:val="22"/>
+        </w:rPr>
+        <w:t xml:space="preserve">Defendant shall submit to the custody of</w:t>
+      </w:r>
+      <w:r>
+        <w:rPr>
+          <w:bCs/>
+          <w:sz w:val="22"/>
+          <w:szCs w:val="22"/>
+        </w:rPr>
+        <w:t xml:space="preserve"> </w:t>
+      </w:r>
+      <w:r>
+        <w:rPr>
+          <w:b/>
+          <w:bCs/>
+          <w:sz w:val="22"/>
+          <w:szCs w:val="22"/>
+          <w:u w:val="single"/>
+        </w:rPr>
+        <w:t xml:space="preserve"/>
+      </w:r>
+      <w:r>
+        <w:rPr>
+          <w:bCs/>
+          <w:sz w:val="22"/>
+          <w:szCs w:val="22"/>
+        </w:rPr>
+        <w:t xml:space="preserve">, a designated person or organization agreeing to supervise Defendant.</w:t>
+      </w:r>
+      <w:r>
+        <w:rPr>
           <w:bCs/>
           <w:color w:val="FF0000"/>
-          <w:sz w:val="20"/>
-          <w:szCs w:val="20"/>
-        </w:rPr>
-      </w:pPr>
-      <w:r>
-        <w:rPr>
-          <w:rFonts w:ascii="Palatino Linotype" w:hAnsi="Palatino Linotype"/>
-          <w:bCs/>
-          <w:color w:val="FF0000"/>
-          <w:sz w:val="20"/>
-          <w:szCs w:val="20"/>
+          <w:sz w:val="22"/>
+          <w:szCs w:val="22"/>
         </w:rPr>
         <w:t xml:space="preserve"/>
       </w:r>
@@ -1883,6 +2305,662 @@
         <w:jc w:val="both"/>
         <w:rPr>
           <w:rFonts w:ascii="Palatino Linotype" w:hAnsi="Palatino Linotype"/>
+          <w:b/>
+          <w:bCs/>
+          <w:sz w:val="20"/>
+          <w:szCs w:val="20"/>
+          <w:u w:val="single"/>
+        </w:rPr>
+      </w:pPr>
+      <w:r>
+        <w:rPr>
+          <w:rFonts w:ascii="Palatino Linotype" w:hAnsi="Palatino Linotype"/>
+          <w:b/>
+          <w:bCs/>
+          <w:sz w:val="20"/>
+          <w:szCs w:val="20"/>
+          <w:u w:val="single"/>
+        </w:rPr>
+        <w:t>Administrative License Suspension</w:t>
+      </w:r>
+      <w:r>
+        <w:rPr>
+          <w:rFonts w:ascii="Palatino Linotype" w:hAnsi="Palatino Linotype"/>
+          <w:b/>
+          <w:bCs/>
+          <w:sz w:val="20"/>
+          <w:szCs w:val="20"/>
+        </w:rPr>
+        <w:t xml:space="preserve"> </w:t>
+      </w:r>
+    </w:p>
+    <w:p>
+      <w:pPr>
+        <w:tabs>
+          <w:tab w:val="center" w:pos="4680"/>
+        </w:tabs>
+        <w:jc w:val="both"/>
+        <w:rPr>
+          <w:rFonts w:ascii="Palatino Linotype" w:hAnsi="Palatino Linotype"/>
+          <w:bCs/>
+          <w:color w:val="FF0000"/>
+          <w:sz w:val="20"/>
+          <w:szCs w:val="20"/>
+        </w:rPr>
+      </w:pPr>
+      <w:r>
+        <w:rPr>
+          <w:rFonts w:ascii="Palatino Linotype" w:hAnsi="Palatino Linotype"/>
+          <w:bCs/>
+          <w:sz w:val="20"/>
+          <w:szCs w:val="20"/>
+        </w:rPr>
+        <w:t xml:space="preserve">Defendant’s operator’s license is subject to an administrative license suspension.  Defendant requested a stay of the administrative license suspension d</w:t>
+      </w:r>
+      <w:r>
+        <w:rPr>
+          <w:rFonts w:ascii="Palatino Linotype" w:hAnsi="Palatino Linotype"/>
+          <w:bCs/>
+          <w:sz w:val="20"/>
+          <w:szCs w:val="20"/>
+        </w:rPr>
+        <w:t xml:space="preserve">uring the pendency of this case. </w:t>
+      </w:r>
+      <w:r>
+        <w:rPr>
+          <w:rFonts w:ascii="Palatino Linotype" w:hAnsi="Palatino Linotype"/>
+          <w:bCs/>
+          <w:color w:val="FF0000"/>
+          <w:sz w:val="20"/>
+          <w:szCs w:val="20"/>
+        </w:rPr>
+        <w:t xml:space="preserve"/>
+      </w:r>
+      <w:r>
+        <w:rPr>
+          <w:rFonts w:ascii="Palatino Linotype" w:hAnsi="Palatino Linotype"/>
+          <w:bCs/>
+          <w:sz w:val="20"/>
+          <w:szCs w:val="20"/>
+        </w:rPr>
+        <w:t xml:space="preserve">The State objected to the stay.</w:t>
+      </w:r>
+      <w:r>
+        <w:rPr>
+          <w:rFonts w:ascii="Palatino Linotype" w:hAnsi="Palatino Linotype"/>
+          <w:bCs/>
+          <w:sz w:val="20"/>
+          <w:szCs w:val="20"/>
+        </w:rPr>
+        <w:t xml:space="preserve"> </w:t>
+      </w:r>
+      <w:r>
+        <w:rPr>
+          <w:rFonts w:ascii="Palatino Linotype" w:hAnsi="Palatino Linotype"/>
+          <w:bCs/>
+          <w:color w:val="FF0000"/>
+          <w:sz w:val="20"/>
+          <w:szCs w:val="20"/>
+        </w:rPr>
+        <w:t xml:space="preserve"/>
+      </w:r>
+      <w:r>
+        <w:rPr>
+          <w:rFonts w:ascii="Palatino Linotype" w:hAnsi="Palatino Linotype"/>
+          <w:bCs/>
+          <w:color w:val="FF0000"/>
+          <w:sz w:val="20"/>
+          <w:szCs w:val="20"/>
+        </w:rPr>
+        <w:t xml:space="preserve"/>
+      </w:r>
+      <w:r>
+        <w:rPr>
+          <w:rFonts w:ascii="Palatino Linotype" w:hAnsi="Palatino Linotype"/>
+          <w:bCs/>
+          <w:sz w:val="20"/>
+          <w:szCs w:val="20"/>
+        </w:rPr>
+        <w:t xml:space="preserve">The Court DENIED </w:t>
+      </w:r>
+      <w:r>
+        <w:rPr>
+          <w:rFonts w:ascii="Palatino Linotype" w:hAnsi="Palatino Linotype"/>
+          <w:bCs/>
+          <w:sz w:val="20"/>
+          <w:szCs w:val="20"/>
+        </w:rPr>
+        <w:t xml:space="preserve">the administrative license suspension and </w:t>
+      </w:r>
+      <w:r>
+        <w:rPr>
+          <w:rFonts w:ascii="Palatino Linotype" w:hAnsi="Palatino Linotype"/>
+          <w:bCs/>
+          <w:sz w:val="20"/>
+          <w:szCs w:val="20"/>
+        </w:rPr>
+        <w:t>the administrative l</w:t>
+      </w:r>
+      <w:r>
+        <w:rPr>
+          <w:rFonts w:ascii="Palatino Linotype" w:hAnsi="Palatino Linotype"/>
+          <w:bCs/>
+          <w:sz w:val="20"/>
+          <w:szCs w:val="20"/>
+        </w:rPr>
+        <w:t>icense suspension IS NOT STAYED</w:t>
+      </w:r>
+      <w:r>
+        <w:rPr>
+          <w:rFonts w:ascii="Palatino Linotype" w:hAnsi="Palatino Linotype"/>
+          <w:bCs/>
+          <w:sz w:val="20"/>
+          <w:szCs w:val="20"/>
+        </w:rPr>
+        <w:t xml:space="preserve">.</w:t>
+      </w:r>
+      <w:r>
+        <w:rPr>
+          <w:rFonts w:ascii="Palatino Linotype" w:hAnsi="Palatino Linotype"/>
+          <w:bCs/>
+          <w:sz w:val="20"/>
+          <w:szCs w:val="20"/>
+        </w:rPr>
+        <w:t xml:space="preserve"> </w:t>
+      </w:r>
+      <w:r>
+        <w:rPr>
+          <w:rFonts w:ascii="Palatino Linotype" w:hAnsi="Palatino Linotype"/>
+          <w:bCs/>
+          <w:color w:val="FF0000"/>
+          <w:sz w:val="20"/>
+          <w:szCs w:val="20"/>
+        </w:rPr>
+        <w:t xml:space="preserve"/>
+      </w:r>
+      <w:r>
+        <w:rPr>
+          <w:rFonts w:ascii="Palatino Linotype" w:hAnsi="Palatino Linotype"/>
+          <w:bCs/>
+          <w:color w:val="FF0000"/>
+          <w:sz w:val="20"/>
+          <w:szCs w:val="20"/>
+        </w:rPr>
+        <w:t xml:space="preserve"/>
+      </w:r>
+      <w:r>
+        <w:rPr>
+          <w:rFonts w:ascii="Palatino Linotype" w:hAnsi="Palatino Linotype"/>
+          <w:bCs/>
+          <w:sz w:val="20"/>
+          <w:szCs w:val="20"/>
+        </w:rPr>
+        <w:t xml:space="preserve">Because i said so</w:t>
+      </w:r>
+      <w:r>
+        <w:rPr>
+          <w:rFonts w:ascii="Palatino Linotype" w:hAnsi="Palatino Linotype"/>
+          <w:bCs/>
+          <w:sz w:val="20"/>
+          <w:szCs w:val="20"/>
+        </w:rPr>
+        <w:t xml:space="preserve">.</w:t>
+      </w:r>
+      <w:r>
+        <w:rPr>
+          <w:rFonts w:ascii="Palatino Linotype" w:hAnsi="Palatino Linotype"/>
+          <w:bCs/>
+          <w:color w:val="FF0000"/>
+          <w:sz w:val="20"/>
+          <w:szCs w:val="20"/>
+        </w:rPr>
+        <w:t xml:space="preserve"/>
+      </w:r>
+      <w:r>
+        <w:rPr>
+          <w:rFonts w:ascii="Palatino Linotype" w:hAnsi="Palatino Linotype"/>
+          <w:bCs/>
+          <w:color w:val="FF0000"/>
+          <w:sz w:val="20"/>
+          <w:szCs w:val="20"/>
+        </w:rPr>
+        <w:t xml:space="preserve"/>
+      </w:r>
+    </w:p>
+    <w:p>
+      <w:pPr>
+        <w:tabs>
+          <w:tab w:val="center" w:pos="4680"/>
+        </w:tabs>
+        <w:jc w:val="both"/>
+        <w:rPr>
+          <w:rFonts w:ascii="Palatino Linotype" w:hAnsi="Palatino Linotype"/>
+          <w:bCs/>
+          <w:color w:val="FF0000"/>
+          <w:sz w:val="20"/>
+          <w:szCs w:val="20"/>
+        </w:rPr>
+      </w:pPr>
+      <w:r>
+        <w:rPr>
+          <w:rFonts w:ascii="Palatino Linotype" w:hAnsi="Palatino Linotype"/>
+          <w:bCs/>
+          <w:color w:val="FF0000"/>
+          <w:sz w:val="20"/>
+          <w:szCs w:val="20"/>
+        </w:rPr>
+        <w:t xml:space="preserve"/>
+      </w:r>
+    </w:p>
+    <w:p>
+      <w:pPr>
+        <w:tabs>
+          <w:tab w:val="center" w:pos="4680"/>
+        </w:tabs>
+        <w:jc w:val="both"/>
+        <w:rPr>
+          <w:rFonts w:ascii="Palatino Linotype" w:hAnsi="Palatino Linotype"/>
+          <w:b/>
+          <w:sz w:val="20"/>
+          <w:szCs w:val="20"/>
+          <w:u w:val="single"/>
+        </w:rPr>
+      </w:pPr>
+      <w:r>
+        <w:rPr>
+          <w:rFonts w:ascii="Palatino Linotype" w:hAnsi="Palatino Linotype"/>
+          <w:b/>
+          <w:sz w:val="20"/>
+          <w:szCs w:val="20"/>
+          <w:u w:val="single"/>
+        </w:rPr>
+        <w:t>Vehicle Seizure/Immobilization</w:t>
+      </w:r>
+    </w:p>
+    <w:p>
+      <w:pPr>
+        <w:tabs>
+          <w:tab w:val="center" w:pos="4680"/>
+        </w:tabs>
+        <w:jc w:val="both"/>
+        <w:rPr>
+          <w:rFonts w:ascii="Palatino Linotype" w:hAnsi="Palatino Linotype"/>
+          <w:bCs/>
+          <w:sz w:val="20"/>
+          <w:szCs w:val="20"/>
+        </w:rPr>
+      </w:pPr>
+      <w:r>
+        <w:rPr>
+          <w:rFonts w:ascii="Palatino Linotype" w:hAnsi="Palatino Linotype"/>
+          <w:bCs/>
+          <w:sz w:val="20"/>
+          <w:szCs w:val="20"/>
+        </w:rPr>
+        <w:lastRenderedPageBreak/>
+        <w:t xml:space="preserve">A </w:t>
+      </w:r>
+      <w:r>
+        <w:rPr>
+          <w:rFonts w:ascii="Palatino Linotype" w:hAnsi="Palatino Linotype"/>
+          <w:bCs/>
+          <w:sz w:val="20"/>
+          <w:szCs w:val="20"/>
+        </w:rPr>
+        <w:t xml:space="preserve">2012 Acura, license plate 234 EAF</w:t>
+      </w:r>
+      <w:r>
+        <w:rPr>
+          <w:rFonts w:ascii="Palatino Linotype" w:hAnsi="Palatino Linotype"/>
+          <w:bCs/>
+          <w:sz w:val="20"/>
+          <w:szCs w:val="20"/>
+        </w:rPr>
+        <w:t>, was seized by law enforcement pursua</w:t>
+      </w:r>
+      <w:r>
+        <w:rPr>
+          <w:rFonts w:ascii="Palatino Linotype" w:hAnsi="Palatino Linotype"/>
+          <w:bCs/>
+          <w:sz w:val="20"/>
+          <w:szCs w:val="20"/>
+        </w:rPr>
+        <w:t>nt to R.C. 4511.195 or 4510.41.</w:t>
+      </w:r>
+      <w:r>
+        <w:rPr>
+          <w:rFonts w:ascii="Palatino Linotype" w:hAnsi="Palatino Linotype"/>
+          <w:bCs/>
+          <w:sz w:val="20"/>
+          <w:szCs w:val="20"/>
+        </w:rPr>
+        <w:t xml:space="preserve"> </w:t>
+      </w:r>
+      <w:r>
+        <w:rPr>
+          <w:rFonts w:ascii="Palatino Linotype" w:hAnsi="Palatino Linotype"/>
+          <w:sz w:val="20"/>
+          <w:szCs w:val="20"/>
+        </w:rPr>
+        <w:t xml:space="preserve">BRIAN</w:t>
+      </w:r>
+      <w:r>
+        <w:rPr>
+          <w:rFonts w:ascii="Palatino Linotype" w:hAnsi="Palatino Linotype"/>
+          <w:sz w:val="20"/>
+          <w:szCs w:val="20"/>
+        </w:rPr>
+        <w:t xml:space="preserve"> MATHENY</w:t>
+      </w:r>
+      <w:r>
+        <w:rPr>
+          <w:rFonts w:ascii="Palatino Linotype" w:hAnsi="Palatino Linotype"/>
+          <w:bCs/>
+          <w:sz w:val="20"/>
+          <w:szCs w:val="20"/>
+        </w:rPr>
+        <w:t xml:space="preserve"> </w:t>
+      </w:r>
+      <w:r>
+        <w:rPr>
+          <w:rFonts w:ascii="Palatino Linotype" w:hAnsi="Palatino Linotype"/>
+          <w:bCs/>
+          <w:sz w:val="20"/>
+          <w:szCs w:val="20"/>
+        </w:rPr>
+        <w:t xml:space="preserve">is the owner of the vehicle.  Owner is subject to tow and storage fees.  The law enforcement agency shall permit the owner/authorized agent to recover vehicle contents.</w:t>
+      </w:r>
+      <w:r>
+        <w:rPr>
+          <w:rFonts w:ascii="Palatino Linotype" w:hAnsi="Palatino Linotype"/>
+          <w:bCs/>
+          <w:color w:val="FF0000"/>
+          <w:sz w:val="20"/>
+          <w:szCs w:val="20"/>
+        </w:rPr>
+        <w:t xml:space="preserve"> </w:t>
+      </w:r>
+      <w:r>
+        <w:rPr>
+          <w:rFonts w:ascii="Palatino Linotype" w:hAnsi="Palatino Linotype"/>
+          <w:bCs/>
+          <w:color w:val="FF0000"/>
+          <w:sz w:val="20"/>
+          <w:szCs w:val="20"/>
+        </w:rPr>
+        <w:t xml:space="preserve"/>
+      </w:r>
+      <w:r>
+        <w:rPr>
+          <w:rFonts w:ascii="Palatino Linotype" w:hAnsi="Palatino Linotype"/>
+          <w:bCs/>
+          <w:sz w:val="20"/>
+          <w:szCs w:val="20"/>
+        </w:rPr>
+        <w:t xml:space="preserve">  </w:t>
+      </w:r>
+    </w:p>
+    <w:p>
+      <w:pPr>
+        <w:tabs>
+          <w:tab w:val="center" w:pos="4680"/>
+        </w:tabs>
+        <w:jc w:val="both"/>
+        <w:rPr>
+          <w:rFonts w:ascii="Palatino Linotype" w:hAnsi="Palatino Linotype"/>
+          <w:bCs/>
+          <w:sz w:val="20"/>
+          <w:szCs w:val="20"/>
+          <w:highlight w:val="yellow"/>
+        </w:rPr>
+      </w:pPr>
+    </w:p>
+    <w:p>
+      <w:pPr>
+        <w:tabs>
+          <w:tab w:val="center" w:pos="4680"/>
+        </w:tabs>
+        <w:jc w:val="both"/>
+        <w:rPr>
+          <w:rFonts w:ascii="Palatino Linotype" w:hAnsi="Palatino Linotype"/>
+          <w:bCs/>
+          <w:sz w:val="20"/>
+          <w:szCs w:val="20"/>
+        </w:rPr>
+      </w:pPr>
+      <w:r>
+        <w:rPr>
+          <w:rFonts w:ascii="Palatino Linotype" w:hAnsi="Palatino Linotype"/>
+          <w:bCs/>
+          <w:sz w:val="20"/>
+          <w:szCs w:val="20"/>
+        </w:rPr>
+        <w:t>Defendant requested that the vehicle be immobilized at Defendant’s reside</w:t>
+      </w:r>
+      <w:r>
+        <w:rPr>
+          <w:rFonts w:ascii="Palatino Linotype" w:hAnsi="Palatino Linotype"/>
+          <w:bCs/>
+          <w:sz w:val="20"/>
+          <w:szCs w:val="20"/>
+        </w:rPr>
+        <w:t xml:space="preserve">nce; the State did not object. </w:t>
+      </w:r>
+      <w:r>
+        <w:rPr>
+          <w:rFonts w:ascii="Palatino Linotype" w:hAnsi="Palatino Linotype"/>
+          <w:bCs/>
+          <w:sz w:val="20"/>
+          <w:szCs w:val="20"/>
+        </w:rPr>
+        <w:t>Upon landowner’s written consent, and after Defendant pays all towing and storage costs, the vehicle shall be immobilized at</w:t>
+      </w:r>
+      <w:r>
+        <w:rPr>
+          <w:rFonts w:ascii="Palatino Linotype" w:hAnsi="Palatino Linotype"/>
+          <w:bCs/>
+          <w:sz w:val="20"/>
+          <w:szCs w:val="20"/>
+        </w:rPr>
+        <w:t xml:space="preserve"> Defendant’s residence</w:t>
+      </w:r>
+      <w:r>
+        <w:rPr>
+          <w:rFonts w:ascii="Palatino Linotype" w:hAnsi="Palatino Linotype"/>
+          <w:bCs/>
+          <w:sz w:val="20"/>
+          <w:szCs w:val="20"/>
+        </w:rPr>
+        <w:t xml:space="preserve">.  If the vehicle is towed to owner’s home, the law enforcement agency</w:t>
+      </w:r>
+      <w:r>
+        <w:rPr>
+          <w:rFonts w:ascii="Palatino Linotype" w:hAnsi="Palatino Linotype"/>
+          <w:bCs/>
+          <w:sz w:val="20"/>
+          <w:szCs w:val="20"/>
+        </w:rPr>
+        <w:t xml:space="preserve"> shall keep the license plates.</w:t>
+      </w:r>
+      <w:r>
+        <w:rPr>
+          <w:rFonts w:ascii="Palatino Linotype" w:hAnsi="Palatino Linotype"/>
+          <w:bCs/>
+          <w:color w:val="FF0000"/>
+          <w:sz w:val="20"/>
+          <w:szCs w:val="20"/>
+        </w:rPr>
+        <w:t xml:space="preserve"> </w:t>
+      </w:r>
+      <w:r>
+        <w:rPr>
+          <w:rFonts w:ascii="Palatino Linotype" w:hAnsi="Palatino Linotype"/>
+          <w:bCs/>
+          <w:color w:val="FF0000"/>
+          <w:sz w:val="20"/>
+          <w:szCs w:val="20"/>
+        </w:rPr>
+        <w:t xml:space="preserve"/>
+      </w:r>
+      <w:r>
+        <w:rPr>
+          <w:rFonts w:ascii="Palatino Linotype" w:hAnsi="Palatino Linotype"/>
+          <w:bCs/>
+          <w:sz w:val="20"/>
+          <w:szCs w:val="20"/>
+        </w:rPr>
+        <w:t xml:space="preserve">  </w:t>
+      </w:r>
+    </w:p>
+    <w:p>
+      <w:pPr>
+        <w:tabs>
+          <w:tab w:val="center" w:pos="4680"/>
+        </w:tabs>
+        <w:jc w:val="both"/>
+        <w:rPr>
+          <w:rFonts w:ascii="Palatino Linotype" w:hAnsi="Palatino Linotype"/>
+          <w:bCs/>
+          <w:sz w:val="20"/>
+          <w:szCs w:val="20"/>
+          <w:highlight w:val="yellow"/>
+        </w:rPr>
+      </w:pPr>
+    </w:p>
+    <w:p>
+      <w:pPr>
+        <w:tabs>
+          <w:tab w:val="center" w:pos="4680"/>
+        </w:tabs>
+        <w:jc w:val="both"/>
+        <w:rPr>
+          <w:rFonts w:ascii="Palatino Linotype" w:hAnsi="Palatino Linotype"/>
+          <w:bCs/>
+          <w:color w:val="FF0000"/>
+          <w:sz w:val="20"/>
+          <w:szCs w:val="20"/>
+        </w:rPr>
+      </w:pPr>
+      <w:r>
+        <w:rPr>
+          <w:rFonts w:ascii="Palatino Linotype" w:hAnsi="Palatino Linotype"/>
+          <w:bCs/>
+          <w:sz w:val="20"/>
+          <w:szCs w:val="20"/>
+        </w:rPr>
+        <w:t>Defendant submitted a motion for return</w:t>
+      </w:r>
+      <w:r>
+        <w:rPr>
+          <w:rFonts w:ascii="Palatino Linotype" w:hAnsi="Palatino Linotype"/>
+          <w:bCs/>
+          <w:sz w:val="20"/>
+          <w:szCs w:val="20"/>
+        </w:rPr>
+        <w:t xml:space="preserve"> of the vehicle pending trial. </w:t>
+      </w:r>
+      <w:r>
+        <w:rPr>
+          <w:rFonts w:ascii="Palatino Linotype" w:hAnsi="Palatino Linotype"/>
+          <w:bCs/>
+          <w:sz w:val="20"/>
+          <w:szCs w:val="20"/>
+        </w:rPr>
+        <w:t xml:space="preserve">The State </w:t>
+      </w:r>
+      <w:r>
+        <w:rPr>
+          <w:rFonts w:ascii="Palatino Linotype" w:hAnsi="Palatino Linotype"/>
+          <w:bCs/>
+          <w:sz w:val="20"/>
+          <w:szCs w:val="20"/>
+        </w:rPr>
+        <w:t xml:space="preserve">objects to the motion</w:t>
+      </w:r>
+      <w:r>
+        <w:rPr>
+          <w:rFonts w:ascii="Palatino Linotype" w:hAnsi="Palatino Linotype"/>
+          <w:bCs/>
+          <w:sz w:val="20"/>
+          <w:szCs w:val="20"/>
+        </w:rPr>
+        <w:t>.</w:t>
+      </w:r>
+      <w:r>
+        <w:rPr>
+          <w:rFonts w:ascii="Palatino Linotype" w:hAnsi="Palatino Linotype"/>
+          <w:bCs/>
+          <w:sz w:val="20"/>
+          <w:szCs w:val="20"/>
+        </w:rPr>
+        <w:t xml:space="preserve"> Defendant’s motion is </w:t>
+      </w:r>
+      <w:r>
+        <w:rPr>
+          <w:rFonts w:ascii="Palatino Linotype" w:hAnsi="Palatino Linotype"/>
+          <w:bCs/>
+          <w:sz w:val="20"/>
+          <w:szCs w:val="20"/>
+        </w:rPr>
+        <w:t xml:space="preserve">Denied</w:t>
+      </w:r>
+      <w:r>
+        <w:rPr>
+          <w:rFonts w:ascii="Palatino Linotype" w:hAnsi="Palatino Linotype"/>
+          <w:bCs/>
+          <w:sz w:val="20"/>
+          <w:szCs w:val="20"/>
+        </w:rPr>
+        <w:t xml:space="preserve">.</w:t>
+      </w:r>
+      <w:r>
+        <w:rPr>
+          <w:rFonts w:ascii="Palatino Linotype" w:hAnsi="Palatino Linotype"/>
+          <w:bCs/>
+          <w:sz w:val="20"/>
+          <w:szCs w:val="20"/>
+        </w:rPr>
+        <w:t xml:space="preserve"> </w:t>
+      </w:r>
+      <w:r>
+        <w:rPr>
+          <w:rFonts w:ascii="Palatino Linotype" w:hAnsi="Palatino Linotype"/>
+          <w:bCs/>
+          <w:color w:val="FF0000"/>
+          <w:sz w:val="20"/>
+          <w:szCs w:val="20"/>
+        </w:rPr>
+        <w:t xml:space="preserve"/>
+      </w:r>
+      <w:r>
+        <w:rPr>
+          <w:rFonts w:ascii="Palatino Linotype" w:hAnsi="Palatino Linotype"/>
+          <w:bCs/>
+          <w:color w:val="FF0000"/>
+          <w:sz w:val="20"/>
+          <w:szCs w:val="20"/>
+        </w:rPr>
+        <w:t xml:space="preserve"/>
+      </w:r>
+      <w:r>
+        <w:rPr>
+          <w:rFonts w:ascii="Palatino Linotype" w:hAnsi="Palatino Linotype"/>
+          <w:bCs/>
+          <w:color w:val="FF0000"/>
+          <w:sz w:val="20"/>
+          <w:szCs w:val="20"/>
+        </w:rPr>
+        <w:t xml:space="preserve"/>
+      </w:r>
+    </w:p>
+    <w:p>
+      <w:pPr>
+        <w:tabs>
+          <w:tab w:val="center" w:pos="4680"/>
+        </w:tabs>
+        <w:jc w:val="both"/>
+        <w:rPr>
+          <w:rFonts w:ascii="Palatino Linotype" w:hAnsi="Palatino Linotype"/>
           <w:bCs/>
           <w:color w:val="FF0000"/>
           <w:sz w:val="20"/>
@@ -1891,6 +2969,76 @@
       </w:pPr>
       <w:bookmarkStart w:id="0" w:name="_GoBack"/>
       <w:bookmarkEnd w:id="0"/>
+      <w:r>
+        <w:rPr>
+          <w:rFonts w:ascii="Palatino Linotype" w:hAnsi="Palatino Linotype"/>
+          <w:bCs/>
+          <w:color w:val="FF0000"/>
+          <w:sz w:val="20"/>
+          <w:szCs w:val="20"/>
+        </w:rPr>
+        <w:t xml:space="preserve"/>
+      </w:r>
+    </w:p>
+    <w:p>
+      <w:pPr>
+        <w:tabs>
+          <w:tab w:val="center" w:pos="4680"/>
+        </w:tabs>
+        <w:jc w:val="both"/>
+        <w:rPr>
+          <w:rFonts w:ascii="Palatino Linotype" w:hAnsi="Palatino Linotype"/>
+          <w:b/>
+          <w:bCs/>
+          <w:sz w:val="20"/>
+          <w:szCs w:val="20"/>
+          <w:u w:val="single"/>
+        </w:rPr>
+      </w:pPr>
+      <w:r>
+        <w:rPr>
+          <w:rFonts w:ascii="Palatino Linotype" w:hAnsi="Palatino Linotype"/>
+          <w:b/>
+          <w:bCs/>
+          <w:sz w:val="20"/>
+          <w:szCs w:val="20"/>
+          <w:u w:val="single"/>
+        </w:rPr>
+        <w:t>Other Conditions</w:t>
+      </w:r>
+    </w:p>
+    <w:p>
+      <w:pPr>
+        <w:tabs>
+          <w:tab w:val="center" w:pos="4680"/>
+        </w:tabs>
+        <w:jc w:val="both"/>
+        <w:rPr>
+          <w:rFonts w:ascii="Palatino Linotype" w:hAnsi="Palatino Linotype"/>
+          <w:bCs/>
+          <w:color w:val="FF0000"/>
+          <w:sz w:val="20"/>
+          <w:szCs w:val="20"/>
+        </w:rPr>
+      </w:pPr>
+      <w:r>
+        <w:rPr>
+          <w:rFonts w:ascii="Palatino Linotype" w:hAnsi="Palatino Linotype"/>
+          <w:bCs/>
+          <w:sz w:val="20"/>
+          <w:szCs w:val="20"/>
+        </w:rPr>
+        <w:t xml:space="preserve">Test</w:t>
+      </w:r>
+      <w:r>
+        <w:rPr>
+          <w:rFonts w:ascii="Palatino Linotype" w:hAnsi="Palatino Linotype"/>
+          <w:bCs/>
+          <w:sz w:val="20"/>
+          <w:szCs w:val="20"/>
+        </w:rPr>
+        <w:t xml:space="preserve">.</w:t>
+      </w:r>
       <w:r>
         <w:rPr>
           <w:rFonts w:ascii="Palatino Linotype" w:hAnsi="Palatino Linotype"/>
@@ -2061,15 +3209,15 @@
           <w:sz w:val="20"/>
           <w:szCs w:val="20"/>
         </w:rPr>
-        <w:t xml:space="preserve">Magistrate </w:t>
-      </w:r>
-      <w:r>
-        <w:rPr>
-          <w:rFonts w:ascii="Palatino Linotype" w:hAnsi="Palatino Linotype"/>
-          <w:sz w:val="20"/>
-          <w:szCs w:val="20"/>
-        </w:rPr>
-        <w:t xml:space="preserve">Amanda</w:t>
+        <w:t xml:space="preserve">Judge </w:t>
+      </w:r>
+      <w:r>
+        <w:rPr>
+          <w:rFonts w:ascii="Palatino Linotype" w:hAnsi="Palatino Linotype"/>
+          <w:sz w:val="20"/>
+          <w:szCs w:val="20"/>
+        </w:rPr>
+        <w:t xml:space="preserve">Kyle</w:t>
       </w:r>
       <w:r>
         <w:rPr>
@@ -2085,7 +3233,7 @@
           <w:sz w:val="20"/>
           <w:szCs w:val="20"/>
         </w:rPr>
-        <w:t xml:space="preserve">Bunner</w:t>
+        <w:t xml:space="preserve">Rohrer</w:t>
       </w:r>
     </w:p>
     <w:p>
@@ -2126,108 +3274,6 @@
         <w:rPr>
           <w:rFonts w:ascii="Palatino Linotype" w:hAnsi="Palatino Linotype"/>
           <w:bCs/>
-          <w:color w:val="FF0000"/>
-          <w:sz w:val="20"/>
-          <w:szCs w:val="20"/>
-        </w:rPr>
-      </w:pPr>
-      <w:r>
-        <w:rPr>
-          <w:rFonts w:ascii="Palatino Linotype" w:hAnsi="Palatino Linotype"/>
-          <w:color w:val="FF0000"/>
-          <w:sz w:val="20"/>
-          <w:szCs w:val="20"/>
-        </w:rPr>
-        <w:t xml:space="preserve"/>
-      </w:r>
-    </w:p>
-    <w:p>
-      <w:pPr>
-        <w:tabs>
-          <w:tab w:val="center" w:pos="4680"/>
-        </w:tabs>
-        <w:jc w:val="both"/>
-        <w:rPr>
-          <w:rFonts w:ascii="Palatino Linotype" w:hAnsi="Palatino Linotype"/>
-          <w:b/>
-          <w:bCs/>
-          <w:i/>
-          <w:sz w:val="19"/>
-          <w:szCs w:val="19"/>
-        </w:rPr>
-      </w:pPr>
-      <w:r>
-        <w:rPr>
-          <w:rFonts w:ascii="Palatino Linotype" w:hAnsi="Palatino Linotype"/>
-          <w:b/>
-          <w:bCs/>
-          <w:i/>
-          <w:sz w:val="19"/>
-          <w:szCs w:val="19"/>
-        </w:rPr>
-        <w:t xml:space="preserve">Pursuant to Criminal Rule 19(D) and Traffic Rule 14, written objections to this magistrate’s decision must be filed within </w:t>
-      </w:r>
-      <w:r>
-        <w:rPr>
-          <w:rFonts w:ascii="Palatino Linotype" w:hAnsi="Palatino Linotype"/>
-          <w:b/>
-          <w:bCs/>
-          <w:i/>
-          <w:sz w:val="19"/>
-          <w:szCs w:val="19"/>
-        </w:rPr>
-        <w:t>14</w:t>
-      </w:r>
-      <w:r>
-        <w:rPr>
-          <w:rFonts w:ascii="Palatino Linotype" w:hAnsi="Palatino Linotype"/>
-          <w:b/>
-          <w:bCs/>
-          <w:i/>
-          <w:sz w:val="19"/>
-          <w:szCs w:val="19"/>
-        </w:rPr>
-        <w:t xml:space="preserve"> days of the filing of this decision. Any objections must state with specificity the grounds of the objections. </w:t>
-      </w:r>
-      <w:r>
-        <w:rPr>
-          <w:rFonts w:ascii="Palatino Linotype" w:hAnsi="Palatino Linotype"/>
-          <w:b/>
-          <w:bCs/>
-          <w:i/>
-          <w:sz w:val="19"/>
-          <w:szCs w:val="19"/>
-        </w:rPr>
-        <w:t xml:space="preserve">A party shall not assign as error on appeal the court’s adoption of this decision unless the party timely </w:t>
-      </w:r>
-      <w:r>
-        <w:rPr>
-          <w:rFonts w:ascii="Palatino Linotype" w:hAnsi="Palatino Linotype"/>
-          <w:b/>
-          <w:bCs/>
-          <w:i/>
-          <w:sz w:val="19"/>
-          <w:szCs w:val="19"/>
-        </w:rPr>
-        <w:t xml:space="preserve">files objections.</w:t>
-      </w:r>
-    </w:p>
-    <w:p>
-      <w:pPr>
-        <w:tabs>
-          <w:tab w:val="left" w:pos="-1080"/>
-          <w:tab w:val="left" w:pos="-720"/>
-          <w:tab w:val="left" w:pos="0"/>
-          <w:tab w:val="left" w:pos="720"/>
-          <w:tab w:val="left" w:pos="1440"/>
-          <w:tab w:val="left" w:pos="2160"/>
-          <w:tab w:val="left" w:pos="2880"/>
-          <w:tab w:val="left" w:pos="3600"/>
-          <w:tab w:val="left" w:pos="4320"/>
-          <w:tab w:val="left" w:pos="4680"/>
-        </w:tabs>
-        <w:rPr>
-          <w:rFonts w:ascii="Palatino Linotype" w:hAnsi="Palatino Linotype"/>
           <w:color w:val="FF0000"/>
           <w:sz w:val="20"/>
           <w:szCs w:val="20"/>
@@ -2378,44 +3424,23 @@
         <w:sz w:val="20"/>
         <w:szCs w:val="20"/>
       </w:rPr>
-      <w:t xml:space="preserve">Magistrate Decision</w:t>
+      <w:t xml:space="preserve"/>
     </w:r>
     <w:r>
       <w:rPr>
         <w:rFonts w:ascii="Palatino Linotype" w:hAnsi="Palatino Linotype"/>
-        <w:bCs/>
         <w:sz w:val="20"/>
         <w:szCs w:val="20"/>
       </w:rPr>
-      <w:t xml:space="preserve"> – </w:t>
+      <w:t xml:space="preserve">Not Guilty </w:t>
     </w:r>
     <w:r>
       <w:rPr>
         <w:rFonts w:ascii="Palatino Linotype" w:hAnsi="Palatino Linotype"/>
-        <w:bCs/>
         <w:sz w:val="20"/>
         <w:szCs w:val="20"/>
       </w:rPr>
-      <w:t>Not Guilty</w:t>
-    </w:r>
-    <w:r>
-      <w:rPr>
-        <w:rFonts w:ascii="Palatino Linotype" w:hAnsi="Palatino Linotype"/>
-        <w:bCs/>
-        <w:sz w:val="20"/>
-        <w:szCs w:val="20"/>
-      </w:rPr>
-      <w:t xml:space="preserve"> Bond </w:t>
-    </w:r>
-    <w:proofErr w:type="gramStart"/>
-    <w:r>
-      <w:rPr>
-        <w:rFonts w:ascii="Palatino Linotype" w:hAnsi="Palatino Linotype"/>
-        <w:bCs/>
-        <w:sz w:val="20"/>
-        <w:szCs w:val="20"/>
-      </w:rPr>
-      <w:t>Entry</w:t>
+      <w:t xml:space="preserve">Bond Judgment Entry</w:t>
     </w:r>
     <w:r>
       <w:rPr>

</xml_diff>